<commit_message>
not sending a lang query string will now return the en version of index.html
</commit_message>
<xml_diff>
--- a/API.docx
+++ b/API.docx
@@ -1,6 +1,6 @@
 
 <file path=word/document.xml><?xml version="1.0" encoding="utf-8"?>
-<w:document xmlns:wpc="http://schemas.microsoft.com/office/word/2010/wordprocessingCanvas" xmlns:cx="http://schemas.microsoft.com/office/drawing/2014/chartex" xmlns:cx1="http://schemas.microsoft.com/office/drawing/2015/9/8/chartex" xmlns:cx2="http://schemas.microsoft.com/office/drawing/2015/10/21/chartex" xmlns:cx3="http://schemas.microsoft.com/office/drawing/2016/5/9/chartex" xmlns:cx4="http://schemas.microsoft.com/office/drawing/2016/5/10/chartex" xmlns:cx5="http://schemas.microsoft.com/office/drawing/2016/5/11/chartex" xmlns:cx6="http://schemas.microsoft.com/office/drawing/2016/5/12/chartex" xmlns:cx7="http://schemas.microsoft.com/office/drawing/2016/5/13/chartex" xmlns:cx8="http://schemas.microsoft.com/office/drawing/2016/5/14/chartex" xmlns:mc="http://schemas.openxmlformats.org/markup-compatibility/2006" xmlns:aink="http://schemas.microsoft.com/office/drawing/2016/ink" xmlns:am3d="http://schemas.microsoft.com/office/drawing/2017/model3d" xmlns:o="urn:schemas-microsoft-com:office:office" xmlns:oel="http://schemas.microsoft.com/office/2019/extlst" xmlns:r="http://schemas.openxmlformats.org/officeDocument/2006/relationships" xmlns:m="http://schemas.openxmlformats.org/officeDocument/2006/math" xmlns:v="urn:schemas-microsoft-com:vml" xmlns:wp14="http://schemas.microsoft.com/office/word/2010/wordprocessingDrawing" xmlns:wp="http://schemas.openxmlformats.org/drawingml/2006/wordprocessingDrawing" xmlns:w10="urn:schemas-microsoft-com:office:word" xmlns:w="http://schemas.openxmlformats.org/wordprocessingml/2006/main" xmlns:w14="http://schemas.microsoft.com/office/word/2010/wordml" xmlns:w15="http://schemas.microsoft.com/office/word/2012/wordml" xmlns:w16cex="http://schemas.microsoft.com/office/word/2018/wordml/cex" xmlns:w16cid="http://schemas.microsoft.com/office/word/2016/wordml/cid" xmlns:w16="http://schemas.microsoft.com/office/word/2018/wordml" xmlns:w16sdtdh="http://schemas.microsoft.com/office/word/2020/wordml/sdtdatahash" xmlns:w16se="http://schemas.microsoft.com/office/word/2015/wordml/symex" xmlns:wpg="http://schemas.microsoft.com/office/word/2010/wordprocessingGroup" xmlns:wpi="http://schemas.microsoft.com/office/word/2010/wordprocessingInk" xmlns:wne="http://schemas.microsoft.com/office/word/2006/wordml" xmlns:wps="http://schemas.microsoft.com/office/word/2010/wordprocessingShape" mc:Ignorable="w14 w15 w16se w16cid w16 w16cex w16sdtdh wp14">
+<w:document xmlns:wpc="http://schemas.microsoft.com/office/word/2010/wordprocessingCanvas" xmlns:cx="http://schemas.microsoft.com/office/drawing/2014/chartex" xmlns:cx1="http://schemas.microsoft.com/office/drawing/2015/9/8/chartex" xmlns:cx2="http://schemas.microsoft.com/office/drawing/2015/10/21/chartex" xmlns:cx3="http://schemas.microsoft.com/office/drawing/2016/5/9/chartex" xmlns:cx4="http://schemas.microsoft.com/office/drawing/2016/5/10/chartex" xmlns:cx5="http://schemas.microsoft.com/office/drawing/2016/5/11/chartex" xmlns:cx6="http://schemas.microsoft.com/office/drawing/2016/5/12/chartex" xmlns:cx7="http://schemas.microsoft.com/office/drawing/2016/5/13/chartex" xmlns:cx8="http://schemas.microsoft.com/office/drawing/2016/5/14/chartex" xmlns:mc="http://schemas.openxmlformats.org/markup-compatibility/2006" xmlns:aink="http://schemas.microsoft.com/office/drawing/2016/ink" xmlns:am3d="http://schemas.microsoft.com/office/drawing/2017/model3d" xmlns:o="urn:schemas-microsoft-com:office:office" xmlns:oel="http://schemas.microsoft.com/office/2019/extlst" xmlns:r="http://schemas.openxmlformats.org/officeDocument/2006/relationships" xmlns:m="http://schemas.openxmlformats.org/officeDocument/2006/math" xmlns:v="urn:schemas-microsoft-com:vml" xmlns:wp14="http://schemas.microsoft.com/office/word/2010/wordprocessingDrawing" xmlns:wp="http://schemas.openxmlformats.org/drawingml/2006/wordprocessingDrawing" xmlns:w10="urn:schemas-microsoft-com:office:word" xmlns:w="http://schemas.openxmlformats.org/wordprocessingml/2006/main" xmlns:w14="http://schemas.microsoft.com/office/word/2010/wordml" xmlns:w15="http://schemas.microsoft.com/office/word/2012/wordml" xmlns:w16cex="http://schemas.microsoft.com/office/word/2018/wordml/cex" xmlns:w16cid="http://schemas.microsoft.com/office/word/2016/wordml/cid" xmlns:w16="http://schemas.microsoft.com/office/word/2018/wordml" xmlns:w16du="http://schemas.microsoft.com/office/word/2023/wordml/word16du" xmlns:w16sdtdh="http://schemas.microsoft.com/office/word/2020/wordml/sdtdatahash" xmlns:w16se="http://schemas.microsoft.com/office/word/2015/wordml/symex" xmlns:wpg="http://schemas.microsoft.com/office/word/2010/wordprocessingGroup" xmlns:wpi="http://schemas.microsoft.com/office/word/2010/wordprocessingInk" xmlns:wne="http://schemas.microsoft.com/office/word/2006/wordml" xmlns:wps="http://schemas.microsoft.com/office/word/2010/wordprocessingShape" mc:Ignorable="w14 w15 w16se w16cid w16 w16cex w16sdtdh w16du wp14">
   <w:body>
     <w:p>
       <w:pPr>
@@ -41,40 +41,15 @@
           <w:rFonts w:hint="cs"/>
           <w:rtl/>
         </w:rPr>
-        <w:t>סטודנט/</w:t>
-      </w:r>
-      <w:proofErr w:type="spellStart"/>
-      <w:r>
-        <w:rPr>
-          <w:rFonts w:hint="cs"/>
-          <w:rtl/>
-        </w:rPr>
-        <w:t>ית</w:t>
-      </w:r>
-      <w:proofErr w:type="spellEnd"/>
-      <w:r>
-        <w:rPr>
-          <w:rFonts w:hint="cs"/>
-          <w:rtl/>
-        </w:rPr>
-        <w:t xml:space="preserve"> : </w:t>
+        <w:t xml:space="preserve">סטודנט/ית : </w:t>
       </w:r>
       <w:r>
         <w:rPr>
           <w:rFonts w:hint="cs"/>
           <w:rtl/>
         </w:rPr>
-        <w:t xml:space="preserve">אלי </w:t>
+        <w:t>אלי פרייד</w:t>
       </w:r>
-      <w:proofErr w:type="spellStart"/>
-      <w:r>
-        <w:rPr>
-          <w:rFonts w:hint="cs"/>
-          <w:rtl/>
-        </w:rPr>
-        <w:t>פרייד</w:t>
-      </w:r>
-      <w:proofErr w:type="spellEnd"/>
       <w:r>
         <w:rPr>
           <w:rFonts w:hint="cs"/>
@@ -88,22 +63,7 @@
           <w:rtl/>
         </w:rPr>
         <w:tab/>
-      </w:r>
-      <w:proofErr w:type="spellStart"/>
-      <w:r>
-        <w:rPr>
-          <w:rFonts w:hint="cs"/>
-          <w:rtl/>
-        </w:rPr>
-        <w:t>תז</w:t>
-      </w:r>
-      <w:proofErr w:type="spellEnd"/>
-      <w:r>
-        <w:rPr>
-          <w:rFonts w:hint="cs"/>
-          <w:rtl/>
-        </w:rPr>
-        <w:t xml:space="preserve"> : </w:t>
+        <w:t xml:space="preserve">תז : </w:t>
       </w:r>
       <w:r>
         <w:rPr>
@@ -131,40 +91,15 @@
           <w:rFonts w:hint="cs"/>
           <w:rtl/>
         </w:rPr>
-        <w:t>סטודנט/</w:t>
-      </w:r>
-      <w:proofErr w:type="spellStart"/>
-      <w:r>
-        <w:rPr>
-          <w:rFonts w:hint="cs"/>
-          <w:rtl/>
-        </w:rPr>
-        <w:t>ית</w:t>
-      </w:r>
-      <w:proofErr w:type="spellEnd"/>
-      <w:r>
-        <w:rPr>
-          <w:rFonts w:hint="cs"/>
-          <w:rtl/>
-        </w:rPr>
-        <w:t xml:space="preserve"> : </w:t>
+        <w:t xml:space="preserve">סטודנט/ית : </w:t>
       </w:r>
       <w:r>
         <w:rPr>
           <w:rFonts w:hint="cs"/>
           <w:rtl/>
         </w:rPr>
-        <w:t xml:space="preserve">גיל </w:t>
+        <w:t>גיל מורחיים</w:t>
       </w:r>
-      <w:proofErr w:type="spellStart"/>
-      <w:r>
-        <w:rPr>
-          <w:rFonts w:hint="cs"/>
-          <w:rtl/>
-        </w:rPr>
-        <w:t>מורחיים</w:t>
-      </w:r>
-      <w:proofErr w:type="spellEnd"/>
       <w:r>
         <w:rPr>
           <w:rFonts w:hint="cs"/>
@@ -178,22 +113,7 @@
           <w:rtl/>
         </w:rPr>
         <w:tab/>
-      </w:r>
-      <w:proofErr w:type="spellStart"/>
-      <w:r>
-        <w:rPr>
-          <w:rFonts w:hint="cs"/>
-          <w:rtl/>
-        </w:rPr>
-        <w:t>תז</w:t>
-      </w:r>
-      <w:proofErr w:type="spellEnd"/>
-      <w:r>
-        <w:rPr>
-          <w:rFonts w:hint="cs"/>
-          <w:rtl/>
-        </w:rPr>
-        <w:t xml:space="preserve"> : </w:t>
+        <w:t xml:space="preserve">תז : </w:t>
       </w:r>
       <w:r>
         <w:rPr>
@@ -297,24 +217,11 @@
               <w:t xml:space="preserve">כתובת מלאה לביצוע. דוגמה : </w:t>
             </w:r>
             <w:r>
-              <w:t>localhost:8080/</w:t>
-            </w:r>
-            <w:proofErr w:type="spellStart"/>
-            <w:r>
-              <w:t>file.txt</w:t>
-            </w:r>
-            <w:r>
-              <w:t>?lang</w:t>
-            </w:r>
-            <w:proofErr w:type="spellEnd"/>
-            <w:r>
-              <w:t>=</w:t>
-            </w:r>
-            <w:proofErr w:type="spellStart"/>
-            <w:r>
-              <w:t>en</w:t>
-            </w:r>
-            <w:proofErr w:type="spellEnd"/>
+              <w:t>localhost:8080/file.txt</w:t>
+            </w:r>
+            <w:r>
+              <w:t>?lang=en</w:t>
+            </w:r>
           </w:p>
         </w:tc>
         <w:tc>
@@ -370,13 +277,8 @@
             </w:r>
           </w:p>
           <w:p>
-            <w:proofErr w:type="spellStart"/>
-            <w:r>
-              <w:t>querystring</w:t>
-            </w:r>
-            <w:proofErr w:type="spellEnd"/>
-            <w:r>
-              <w:t xml:space="preserve"> / header</w:t>
+            <w:r>
+              <w:t>querystring / header</w:t>
             </w:r>
           </w:p>
         </w:tc>
@@ -424,18 +326,95 @@
           <w:p>
             <w:pPr>
               <w:rPr>
-                <w:rtl/>
-              </w:rPr>
-            </w:pPr>
-            <w:r>
-              <w:rPr>
                 <w:rFonts w:ascii="Helvetica" w:hAnsi="Helvetica" w:cs="Helvetica"/>
                 <w:color w:val="212121"/>
                 <w:sz w:val="18"/>
                 <w:szCs w:val="18"/>
                 <w:shd w:val="clear" w:color="auto" w:fill="FFFFFF"/>
               </w:rPr>
-              <w:t>http://localhost:8080/index.html?lang=en</w:t>
+            </w:pPr>
+            <w:hyperlink r:id="rId4" w:history="1">
+              <w:r>
+                <w:rPr>
+                  <w:rStyle w:val="Hyperlink"/>
+                  <w:rFonts w:ascii="Helvetica" w:hAnsi="Helvetica" w:cs="Helvetica"/>
+                  <w:sz w:val="18"/>
+                  <w:szCs w:val="18"/>
+                  <w:shd w:val="clear" w:color="auto" w:fill="FFFFFF"/>
+                </w:rPr>
+                <w:t>http://localhost:8080/index.html?lang=en</w:t>
+              </w:r>
+            </w:hyperlink>
+          </w:p>
+          <w:p>
+            <w:pPr>
+              <w:rPr>
+                <w:rFonts w:hint="cs"/>
+                <w:rtl/>
+              </w:rPr>
+            </w:pPr>
+            <w:r>
+              <w:rPr>
+                <w:rFonts w:ascii="Helvetica" w:hAnsi="Helvetica" w:cs="Helvetica"/>
+                <w:color w:val="212121"/>
+                <w:sz w:val="18"/>
+                <w:szCs w:val="18"/>
+                <w:shd w:val="clear" w:color="auto" w:fill="FFFFFF"/>
+              </w:rPr>
+              <w:t>)</w:t>
+            </w:r>
+            <w:r>
+              <w:rPr>
+                <w:rFonts w:ascii="Helvetica" w:hAnsi="Helvetica" w:cs="Helvetica" w:hint="cs"/>
+                <w:color w:val="212121"/>
+                <w:sz w:val="18"/>
+                <w:szCs w:val="18"/>
+                <w:shd w:val="clear" w:color="auto" w:fill="FFFFFF"/>
+                <w:rtl/>
+              </w:rPr>
+              <w:t xml:space="preserve">ניתן גם לשלוח ללא </w:t>
+            </w:r>
+            <w:r>
+              <w:rPr>
+                <w:rFonts w:ascii="Helvetica" w:hAnsi="Helvetica" w:cs="Helvetica"/>
+                <w:color w:val="212121"/>
+                <w:sz w:val="18"/>
+                <w:szCs w:val="18"/>
+                <w:shd w:val="clear" w:color="auto" w:fill="FFFFFF"/>
+              </w:rPr>
+              <w:t>?lang</w:t>
+            </w:r>
+            <w:r>
+              <w:rPr>
+                <w:rFonts w:ascii="Helvetica" w:hAnsi="Helvetica" w:cs="Helvetica" w:hint="cs"/>
+                <w:color w:val="212121"/>
+                <w:sz w:val="18"/>
+                <w:szCs w:val="18"/>
+                <w:shd w:val="clear" w:color="auto" w:fill="FFFFFF"/>
+                <w:rtl/>
+              </w:rPr>
+              <w:t xml:space="preserve"> ולקבל את הדף של </w:t>
+            </w:r>
+            <w:r>
+              <w:rPr>
+                <w:rFonts w:ascii="Helvetica" w:hAnsi="Helvetica" w:cs="Helvetica"/>
+                <w:color w:val="212121"/>
+                <w:sz w:val="18"/>
+                <w:szCs w:val="18"/>
+                <w:shd w:val="clear" w:color="auto" w:fill="FFFFFF"/>
+              </w:rPr>
+              <w:t>en</w:t>
+            </w:r>
+            <w:r>
+              <w:rPr>
+                <w:rFonts w:ascii="Helvetica" w:hAnsi="Helvetica" w:cs="Helvetica" w:hint="cs"/>
+                <w:color w:val="212121"/>
+                <w:sz w:val="18"/>
+                <w:szCs w:val="18"/>
+                <w:shd w:val="clear" w:color="auto" w:fill="FFFFFF"/>
+                <w:rtl/>
+              </w:rPr>
+              <w:t>)</w:t>
             </w:r>
           </w:p>
         </w:tc>
@@ -444,11 +423,6 @@
             <w:tcW w:w="2116" w:type="dxa"/>
           </w:tcPr>
           <w:p>
-            <w:pPr>
-              <w:rPr>
-                <w:rFonts w:hint="cs"/>
-              </w:rPr>
-            </w:pPr>
             <w:r>
               <w:rPr>
                 <w:rFonts w:hint="cs"/>
@@ -456,11 +430,9 @@
               </w:rPr>
               <w:t xml:space="preserve">לשים את התיקייה </w:t>
             </w:r>
-            <w:proofErr w:type="spellStart"/>
             <w:r>
               <w:t>en</w:t>
             </w:r>
-            <w:proofErr w:type="spellEnd"/>
             <w:r>
               <w:rPr>
                 <w:rFonts w:hint="cs"/>
@@ -509,9 +481,120 @@
                 <w:szCs w:val="24"/>
                 <w:shd w:val="clear" w:color="auto" w:fill="FFFFFF"/>
               </w:rPr>
-              <w:t>?lang=</w:t>
-            </w:r>
-            <w:proofErr w:type="spellStart"/>
+              <w:t>?lang=en</w:t>
+            </w:r>
+          </w:p>
+        </w:tc>
+      </w:tr>
+      <w:tr>
+        <w:tc>
+          <w:tcPr>
+            <w:tcW w:w="626" w:type="dxa"/>
+          </w:tcPr>
+          <w:p>
+            <w:pPr>
+              <w:rPr>
+                <w:rtl/>
+              </w:rPr>
+            </w:pPr>
+            <w:r>
+              <w:rPr>
+                <w:rFonts w:hint="cs"/>
+                <w:rtl/>
+              </w:rPr>
+              <w:t>2</w:t>
+            </w:r>
+          </w:p>
+        </w:tc>
+        <w:tc>
+          <w:tcPr>
+            <w:tcW w:w="1444" w:type="dxa"/>
+          </w:tcPr>
+          <w:p>
+            <w:pPr>
+              <w:bidi w:val="0"/>
+              <w:jc w:val="center"/>
+            </w:pPr>
+            <w:r>
+              <w:t>GET</w:t>
+            </w:r>
+          </w:p>
+        </w:tc>
+        <w:tc>
+          <w:tcPr>
+            <w:tcW w:w="3444" w:type="dxa"/>
+          </w:tcPr>
+          <w:p>
+            <w:pPr>
+              <w:rPr>
+                <w:rtl/>
+              </w:rPr>
+            </w:pPr>
+            <w:r>
+              <w:rPr>
+                <w:rFonts w:ascii="Helvetica" w:hAnsi="Helvetica" w:cs="Helvetica"/>
+                <w:color w:val="212121"/>
+                <w:sz w:val="18"/>
+                <w:szCs w:val="18"/>
+                <w:shd w:val="clear" w:color="auto" w:fill="FFFFFF"/>
+              </w:rPr>
+              <w:t>http://localhost:8080/index.html?lang=he</w:t>
+            </w:r>
+          </w:p>
+        </w:tc>
+        <w:tc>
+          <w:tcPr>
+            <w:tcW w:w="2116" w:type="dxa"/>
+          </w:tcPr>
+          <w:p>
+            <w:r>
+              <w:rPr>
+                <w:rFonts w:hint="cs"/>
+                <w:rtl/>
+              </w:rPr>
+              <w:t xml:space="preserve">לשים את התיקייה </w:t>
+            </w:r>
+            <w:r>
+              <w:t>he</w:t>
+            </w:r>
+            <w:r>
+              <w:rPr>
+                <w:rFonts w:hint="cs"/>
+                <w:rtl/>
+              </w:rPr>
+              <w:t xml:space="preserve"> בתוך </w:t>
+            </w:r>
+            <w:r>
+              <w:t>c:\temp</w:t>
+            </w:r>
+          </w:p>
+        </w:tc>
+        <w:tc>
+          <w:tcPr>
+            <w:tcW w:w="1942" w:type="dxa"/>
+          </w:tcPr>
+          <w:p>
+            <w:pPr>
+              <w:jc w:val="center"/>
+              <w:rPr>
+                <w:rtl/>
+              </w:rPr>
+            </w:pPr>
+            <w:r>
+              <w:rPr>
+                <w:rFonts w:hint="cs"/>
+                <w:rtl/>
+              </w:rPr>
+              <w:t>שימוש ב</w:t>
+            </w:r>
+          </w:p>
+          <w:p>
+            <w:pPr>
+              <w:jc w:val="center"/>
+              <w:rPr>
+                <w:rFonts w:ascii="Cambria" w:hAnsi="Cambria" w:cs="Times New Roman"/>
+              </w:rPr>
+            </w:pPr>
             <w:r>
               <w:rPr>
                 <w:rFonts w:ascii="Apple Braille" w:hAnsi="Apple Braille" w:cs="Al Bayan Plain"/>
@@ -520,9 +603,18 @@
                 <w:szCs w:val="24"/>
                 <w:shd w:val="clear" w:color="auto" w:fill="FFFFFF"/>
               </w:rPr>
-              <w:t>en</w:t>
-            </w:r>
-            <w:proofErr w:type="spellEnd"/>
+              <w:t>?lang=</w:t>
+            </w:r>
+            <w:r>
+              <w:rPr>
+                <w:rFonts w:ascii="Cambria" w:hAnsi="Cambria" w:cs="Al Bayan Plain"/>
+                <w:color w:val="212121"/>
+                <w:sz w:val="24"/>
+                <w:szCs w:val="24"/>
+                <w:shd w:val="clear" w:color="auto" w:fill="FFFFFF"/>
+              </w:rPr>
+              <w:t>he</w:t>
+            </w:r>
           </w:p>
         </w:tc>
       </w:tr>
@@ -542,7 +634,7 @@
                 <w:rFonts w:hint="cs"/>
                 <w:rtl/>
               </w:rPr>
-              <w:t>2</w:t>
+              <w:t>3</w:t>
             </w:r>
           </w:p>
         </w:tc>
@@ -552,8 +644,10 @@
           </w:tcPr>
           <w:p>
             <w:pPr>
-              <w:bidi w:val="0"/>
-              <w:jc w:val="center"/>
+              <w:jc w:val="center"/>
+              <w:rPr>
+                <w:rtl/>
+              </w:rPr>
             </w:pPr>
             <w:r>
               <w:t>GET</w:t>
@@ -578,7 +672,7 @@
                 <w:szCs w:val="18"/>
                 <w:shd w:val="clear" w:color="auto" w:fill="FFFFFF"/>
               </w:rPr>
-              <w:t>http://localhost:8080/index.html?lang=he</w:t>
+              <w:t>http://localhost:8080/index.html?lang=fr</w:t>
             </w:r>
           </w:p>
         </w:tc>
@@ -595,7 +689,7 @@
               <w:t xml:space="preserve">לשים את התיקייה </w:t>
             </w:r>
             <w:r>
-              <w:t>he</w:t>
+              <w:t>fr</w:t>
             </w:r>
             <w:r>
               <w:rPr>
@@ -630,9 +724,10 @@
           </w:p>
           <w:p>
             <w:pPr>
-              <w:jc w:val="center"/>
-              <w:rPr>
-                <w:rFonts w:ascii="Cambria" w:hAnsi="Cambria" w:cs="Times New Roman" w:hint="cs"/>
+              <w:bidi w:val="0"/>
+              <w:jc w:val="center"/>
+              <w:rPr>
+                <w:rFonts w:ascii="Cambria" w:hAnsi="Cambria"/>
               </w:rPr>
             </w:pPr>
             <w:r>
@@ -653,7 +748,7 @@
                 <w:szCs w:val="24"/>
                 <w:shd w:val="clear" w:color="auto" w:fill="FFFFFF"/>
               </w:rPr>
-              <w:t>he</w:t>
+              <w:t>fr</w:t>
             </w:r>
           </w:p>
         </w:tc>
@@ -674,7 +769,7 @@
                 <w:rFonts w:hint="cs"/>
                 <w:rtl/>
               </w:rPr>
-              <w:t>3</w:t>
+              <w:t>4</w:t>
             </w:r>
           </w:p>
         </w:tc>
@@ -690,7 +785,7 @@
               </w:rPr>
             </w:pPr>
             <w:r>
-              <w:t>GET</w:t>
+              <w:t>HEAD</w:t>
             </w:r>
           </w:p>
         </w:tc>
@@ -712,7 +807,7 @@
                 <w:szCs w:val="18"/>
                 <w:shd w:val="clear" w:color="auto" w:fill="FFFFFF"/>
               </w:rPr>
-              <w:t>http://localhost:8080/index.html?lang=fr</w:t>
+              <w:t>http://localhost:8080/index.html?lang=en</w:t>
             </w:r>
           </w:p>
         </w:tc>
@@ -721,6 +816,11 @@
             <w:tcW w:w="2116" w:type="dxa"/>
           </w:tcPr>
           <w:p>
+            <w:pPr>
+              <w:rPr>
+                <w:rtl/>
+              </w:rPr>
+            </w:pPr>
             <w:r>
               <w:rPr>
                 <w:rFonts w:hint="cs"/>
@@ -728,11 +828,9 @@
               </w:rPr>
               <w:t xml:space="preserve">לשים את התיקייה </w:t>
             </w:r>
-            <w:proofErr w:type="spellStart"/>
-            <w:r>
-              <w:t>fr</w:t>
-            </w:r>
-            <w:proofErr w:type="spellEnd"/>
+            <w:r>
+              <w:t>en</w:t>
+            </w:r>
             <w:r>
               <w:rPr>
                 <w:rFonts w:hint="cs"/>
@@ -766,10 +864,9 @@
           </w:p>
           <w:p>
             <w:pPr>
-              <w:bidi w:val="0"/>
-              <w:jc w:val="center"/>
-              <w:rPr>
-                <w:rFonts w:ascii="Cambria" w:hAnsi="Cambria"/>
+              <w:jc w:val="center"/>
+              <w:rPr>
+                <w:rtl/>
               </w:rPr>
             </w:pPr>
             <w:r>
@@ -780,474 +877,305 @@
                 <w:szCs w:val="24"/>
                 <w:shd w:val="clear" w:color="auto" w:fill="FFFFFF"/>
               </w:rPr>
-              <w:t>?lang=</w:t>
-            </w:r>
-            <w:proofErr w:type="spellStart"/>
-            <w:r>
-              <w:rPr>
-                <w:rFonts w:ascii="Cambria" w:hAnsi="Cambria" w:cs="Al Bayan Plain"/>
+              <w:t>?lang=en</w:t>
+            </w:r>
+          </w:p>
+        </w:tc>
+      </w:tr>
+      <w:tr>
+        <w:tc>
+          <w:tcPr>
+            <w:tcW w:w="626" w:type="dxa"/>
+          </w:tcPr>
+          <w:p>
+            <w:pPr>
+              <w:rPr>
+                <w:rtl/>
+              </w:rPr>
+            </w:pPr>
+            <w:r>
+              <w:rPr>
+                <w:rFonts w:hint="cs"/>
+                <w:rtl/>
+              </w:rPr>
+              <w:t>5</w:t>
+            </w:r>
+          </w:p>
+        </w:tc>
+        <w:tc>
+          <w:tcPr>
+            <w:tcW w:w="1444" w:type="dxa"/>
+          </w:tcPr>
+          <w:p>
+            <w:pPr>
+              <w:jc w:val="center"/>
+              <w:rPr>
+                <w:rtl/>
+              </w:rPr>
+            </w:pPr>
+            <w:r>
+              <w:t>POST</w:t>
+            </w:r>
+          </w:p>
+        </w:tc>
+        <w:tc>
+          <w:tcPr>
+            <w:tcW w:w="3444" w:type="dxa"/>
+          </w:tcPr>
+          <w:p>
+            <w:pPr>
+              <w:rPr>
+                <w:rtl/>
+              </w:rPr>
+            </w:pPr>
+            <w:r>
+              <w:rPr>
+                <w:rFonts w:ascii="Helvetica" w:hAnsi="Helvetica" w:cs="Helvetica"/>
+                <w:color w:val="212121"/>
+                <w:sz w:val="18"/>
+                <w:szCs w:val="18"/>
+                <w:shd w:val="clear" w:color="auto" w:fill="FFFFFF"/>
+              </w:rPr>
+              <w:t>http://localhost:8080/</w:t>
+            </w:r>
+          </w:p>
+        </w:tc>
+        <w:tc>
+          <w:tcPr>
+            <w:tcW w:w="2116" w:type="dxa"/>
+          </w:tcPr>
+          <w:p>
+            <w:pPr>
+              <w:rPr>
+                <w:rtl/>
+              </w:rPr>
+            </w:pPr>
+          </w:p>
+        </w:tc>
+        <w:tc>
+          <w:tcPr>
+            <w:tcW w:w="1942" w:type="dxa"/>
+          </w:tcPr>
+          <w:p>
+            <w:pPr>
+              <w:jc w:val="center"/>
+              <w:rPr>
+                <w:rtl/>
+              </w:rPr>
+            </w:pPr>
+          </w:p>
+        </w:tc>
+      </w:tr>
+      <w:tr>
+        <w:tc>
+          <w:tcPr>
+            <w:tcW w:w="626" w:type="dxa"/>
+          </w:tcPr>
+          <w:p>
+            <w:pPr>
+              <w:rPr>
+                <w:rtl/>
+              </w:rPr>
+            </w:pPr>
+            <w:r>
+              <w:rPr>
+                <w:rFonts w:hint="cs"/>
+                <w:rtl/>
+              </w:rPr>
+              <w:t>6</w:t>
+            </w:r>
+          </w:p>
+        </w:tc>
+        <w:tc>
+          <w:tcPr>
+            <w:tcW w:w="1444" w:type="dxa"/>
+          </w:tcPr>
+          <w:p>
+            <w:pPr>
+              <w:jc w:val="center"/>
+              <w:rPr>
+                <w:rtl/>
+              </w:rPr>
+            </w:pPr>
+            <w:r>
+              <w:t>OPTIONS</w:t>
+            </w:r>
+          </w:p>
+        </w:tc>
+        <w:tc>
+          <w:tcPr>
+            <w:tcW w:w="3444" w:type="dxa"/>
+          </w:tcPr>
+          <w:p>
+            <w:pPr>
+              <w:rPr>
+                <w:rtl/>
+              </w:rPr>
+            </w:pPr>
+            <w:r>
+              <w:rPr>
+                <w:rFonts w:ascii="Helvetica" w:hAnsi="Helvetica" w:cs="Helvetica"/>
+                <w:color w:val="212121"/>
+                <w:sz w:val="18"/>
+                <w:szCs w:val="18"/>
+                <w:shd w:val="clear" w:color="auto" w:fill="FFFFFF"/>
+              </w:rPr>
+              <w:t>http://localhost:8080/</w:t>
+            </w:r>
+          </w:p>
+        </w:tc>
+        <w:tc>
+          <w:tcPr>
+            <w:tcW w:w="2116" w:type="dxa"/>
+          </w:tcPr>
+          <w:p>
+            <w:pPr>
+              <w:rPr>
+                <w:rtl/>
+              </w:rPr>
+            </w:pPr>
+          </w:p>
+        </w:tc>
+        <w:tc>
+          <w:tcPr>
+            <w:tcW w:w="1942" w:type="dxa"/>
+          </w:tcPr>
+          <w:p>
+            <w:pPr>
+              <w:jc w:val="center"/>
+              <w:rPr>
+                <w:rtl/>
+              </w:rPr>
+            </w:pPr>
+          </w:p>
+        </w:tc>
+      </w:tr>
+      <w:tr>
+        <w:tc>
+          <w:tcPr>
+            <w:tcW w:w="626" w:type="dxa"/>
+          </w:tcPr>
+          <w:p>
+            <w:pPr>
+              <w:rPr>
+                <w:rtl/>
+              </w:rPr>
+            </w:pPr>
+            <w:r>
+              <w:rPr>
+                <w:rFonts w:hint="cs"/>
+                <w:rtl/>
+              </w:rPr>
+              <w:t>7</w:t>
+            </w:r>
+          </w:p>
+        </w:tc>
+        <w:tc>
+          <w:tcPr>
+            <w:tcW w:w="1444" w:type="dxa"/>
+          </w:tcPr>
+          <w:p>
+            <w:pPr>
+              <w:jc w:val="center"/>
+              <w:rPr>
+                <w:rtl/>
+              </w:rPr>
+            </w:pPr>
+            <w:r>
+              <w:t>DELETE</w:t>
+            </w:r>
+          </w:p>
+        </w:tc>
+        <w:tc>
+          <w:tcPr>
+            <w:tcW w:w="3444" w:type="dxa"/>
+          </w:tcPr>
+          <w:p>
+            <w:pPr>
+              <w:rPr>
+                <w:rtl/>
+              </w:rPr>
+            </w:pPr>
+            <w:r>
+              <w:rPr>
+                <w:rFonts w:ascii="Helvetica" w:hAnsi="Helvetica" w:cs="Helvetica"/>
+                <w:color w:val="212121"/>
+                <w:sz w:val="18"/>
+                <w:szCs w:val="18"/>
+                <w:shd w:val="clear" w:color="auto" w:fill="FFFFFF"/>
+              </w:rPr>
+              <w:t>http://localhost:8080/index.html?lang=en</w:t>
+            </w:r>
+          </w:p>
+        </w:tc>
+        <w:tc>
+          <w:tcPr>
+            <w:tcW w:w="2116" w:type="dxa"/>
+          </w:tcPr>
+          <w:p>
+            <w:pPr>
+              <w:rPr>
+                <w:rtl/>
+              </w:rPr>
+            </w:pPr>
+            <w:r>
+              <w:rPr>
+                <w:rFonts w:hint="cs"/>
+                <w:rtl/>
+              </w:rPr>
+              <w:t xml:space="preserve">לשים את התיקייה </w:t>
+            </w:r>
+            <w:r>
+              <w:t>en</w:t>
+            </w:r>
+            <w:r>
+              <w:rPr>
+                <w:rFonts w:hint="cs"/>
+                <w:rtl/>
+              </w:rPr>
+              <w:t xml:space="preserve"> בתוך </w:t>
+            </w:r>
+            <w:r>
+              <w:t>c:\temp</w:t>
+            </w:r>
+          </w:p>
+        </w:tc>
+        <w:tc>
+          <w:tcPr>
+            <w:tcW w:w="1942" w:type="dxa"/>
+          </w:tcPr>
+          <w:p>
+            <w:pPr>
+              <w:jc w:val="center"/>
+              <w:rPr>
+                <w:rtl/>
+              </w:rPr>
+            </w:pPr>
+            <w:r>
+              <w:rPr>
+                <w:rFonts w:hint="cs"/>
+                <w:rtl/>
+              </w:rPr>
+              <w:t>שימוש ב</w:t>
+            </w:r>
+          </w:p>
+          <w:p>
+            <w:pPr>
+              <w:jc w:val="center"/>
+              <w:rPr>
+                <w:rtl/>
+              </w:rPr>
+            </w:pPr>
+            <w:r>
+              <w:rPr>
+                <w:rFonts w:ascii="Apple Braille" w:hAnsi="Apple Braille" w:cs="Al Bayan Plain"/>
                 <w:color w:val="212121"/>
                 <w:sz w:val="24"/>
                 <w:szCs w:val="24"/>
                 <w:shd w:val="clear" w:color="auto" w:fill="FFFFFF"/>
               </w:rPr>
-              <w:t>fr</w:t>
-            </w:r>
-            <w:proofErr w:type="spellEnd"/>
-          </w:p>
-        </w:tc>
-      </w:tr>
-      <w:tr>
-        <w:tc>
-          <w:tcPr>
-            <w:tcW w:w="626" w:type="dxa"/>
-          </w:tcPr>
-          <w:p>
-            <w:pPr>
-              <w:rPr>
-                <w:rtl/>
-              </w:rPr>
-            </w:pPr>
-            <w:r>
-              <w:rPr>
-                <w:rFonts w:hint="cs"/>
-                <w:rtl/>
-              </w:rPr>
-              <w:t>4</w:t>
-            </w:r>
-          </w:p>
-        </w:tc>
-        <w:tc>
-          <w:tcPr>
-            <w:tcW w:w="1444" w:type="dxa"/>
-          </w:tcPr>
-          <w:p>
-            <w:pPr>
-              <w:jc w:val="center"/>
-              <w:rPr>
-                <w:rtl/>
-              </w:rPr>
-            </w:pPr>
-            <w:r>
-              <w:t>HEAD</w:t>
-            </w:r>
-          </w:p>
-        </w:tc>
-        <w:tc>
-          <w:tcPr>
-            <w:tcW w:w="3444" w:type="dxa"/>
-          </w:tcPr>
-          <w:p>
-            <w:pPr>
-              <w:rPr>
-                <w:rtl/>
-              </w:rPr>
-            </w:pPr>
-            <w:r>
-              <w:rPr>
-                <w:rFonts w:ascii="Helvetica" w:hAnsi="Helvetica" w:cs="Helvetica"/>
-                <w:color w:val="212121"/>
-                <w:sz w:val="18"/>
-                <w:szCs w:val="18"/>
-                <w:shd w:val="clear" w:color="auto" w:fill="FFFFFF"/>
-              </w:rPr>
-              <w:t>http://localhost:8080/index.html?lang=en</w:t>
-            </w:r>
-          </w:p>
-        </w:tc>
-        <w:tc>
-          <w:tcPr>
-            <w:tcW w:w="2116" w:type="dxa"/>
-          </w:tcPr>
-          <w:p>
-            <w:pPr>
-              <w:rPr>
-                <w:rtl/>
-              </w:rPr>
-            </w:pPr>
-            <w:r>
-              <w:rPr>
-                <w:rFonts w:hint="cs"/>
-                <w:rtl/>
-              </w:rPr>
-              <w:t xml:space="preserve">לשים את התיקייה </w:t>
-            </w:r>
-            <w:proofErr w:type="spellStart"/>
-            <w:r>
-              <w:t>en</w:t>
-            </w:r>
-            <w:proofErr w:type="spellEnd"/>
-            <w:r>
-              <w:rPr>
-                <w:rFonts w:hint="cs"/>
-                <w:rtl/>
-              </w:rPr>
-              <w:t xml:space="preserve"> בתוך </w:t>
-            </w:r>
-            <w:r>
-              <w:t>c:\temp</w:t>
-            </w:r>
-          </w:p>
-        </w:tc>
-        <w:tc>
-          <w:tcPr>
-            <w:tcW w:w="1942" w:type="dxa"/>
-          </w:tcPr>
-          <w:p>
-            <w:pPr>
-              <w:jc w:val="center"/>
-              <w:rPr>
-                <w:rtl/>
-              </w:rPr>
-            </w:pPr>
-            <w:r>
-              <w:rPr>
-                <w:rFonts w:hint="cs"/>
-                <w:rtl/>
-              </w:rPr>
-              <w:t>שימוש ב</w:t>
-            </w:r>
-          </w:p>
-          <w:p>
-            <w:pPr>
-              <w:jc w:val="center"/>
-              <w:rPr>
-                <w:rtl/>
-              </w:rPr>
-            </w:pPr>
-            <w:r>
-              <w:rPr>
-                <w:rFonts w:ascii="Apple Braille" w:hAnsi="Apple Braille" w:cs="Al Bayan Plain"/>
-                <w:color w:val="212121"/>
-                <w:sz w:val="24"/>
-                <w:szCs w:val="24"/>
-                <w:shd w:val="clear" w:color="auto" w:fill="FFFFFF"/>
-              </w:rPr>
-              <w:t>?lang=</w:t>
-            </w:r>
-            <w:proofErr w:type="spellStart"/>
-            <w:r>
-              <w:rPr>
-                <w:rFonts w:ascii="Apple Braille" w:hAnsi="Apple Braille" w:cs="Al Bayan Plain"/>
-                <w:color w:val="212121"/>
-                <w:sz w:val="24"/>
-                <w:szCs w:val="24"/>
-                <w:shd w:val="clear" w:color="auto" w:fill="FFFFFF"/>
-              </w:rPr>
-              <w:t>en</w:t>
-            </w:r>
-            <w:proofErr w:type="spellEnd"/>
-          </w:p>
-        </w:tc>
-      </w:tr>
-      <w:tr>
-        <w:tc>
-          <w:tcPr>
-            <w:tcW w:w="626" w:type="dxa"/>
-          </w:tcPr>
-          <w:p>
-            <w:pPr>
-              <w:rPr>
-                <w:rtl/>
-              </w:rPr>
-            </w:pPr>
-            <w:r>
-              <w:rPr>
-                <w:rFonts w:hint="cs"/>
-                <w:rtl/>
-              </w:rPr>
-              <w:t>5</w:t>
-            </w:r>
-          </w:p>
-        </w:tc>
-        <w:tc>
-          <w:tcPr>
-            <w:tcW w:w="1444" w:type="dxa"/>
-          </w:tcPr>
-          <w:p>
-            <w:pPr>
-              <w:jc w:val="center"/>
-              <w:rPr>
-                <w:rtl/>
-              </w:rPr>
-            </w:pPr>
-            <w:r>
-              <w:t>POST</w:t>
-            </w:r>
-          </w:p>
-        </w:tc>
-        <w:tc>
-          <w:tcPr>
-            <w:tcW w:w="3444" w:type="dxa"/>
-          </w:tcPr>
-          <w:p>
-            <w:pPr>
-              <w:rPr>
-                <w:rtl/>
-              </w:rPr>
-            </w:pPr>
-            <w:r>
-              <w:rPr>
-                <w:rFonts w:ascii="Helvetica" w:hAnsi="Helvetica" w:cs="Helvetica"/>
-                <w:color w:val="212121"/>
-                <w:sz w:val="18"/>
-                <w:szCs w:val="18"/>
-                <w:shd w:val="clear" w:color="auto" w:fill="FFFFFF"/>
-              </w:rPr>
-              <w:t>http://localhost:8080/</w:t>
-            </w:r>
-          </w:p>
-        </w:tc>
-        <w:tc>
-          <w:tcPr>
-            <w:tcW w:w="2116" w:type="dxa"/>
-          </w:tcPr>
-          <w:p>
-            <w:pPr>
-              <w:rPr>
-                <w:rtl/>
-              </w:rPr>
-            </w:pPr>
-          </w:p>
-        </w:tc>
-        <w:tc>
-          <w:tcPr>
-            <w:tcW w:w="1942" w:type="dxa"/>
-          </w:tcPr>
-          <w:p>
-            <w:pPr>
-              <w:jc w:val="center"/>
-              <w:rPr>
-                <w:rtl/>
-              </w:rPr>
-            </w:pPr>
-          </w:p>
-        </w:tc>
-      </w:tr>
-      <w:tr>
-        <w:tc>
-          <w:tcPr>
-            <w:tcW w:w="626" w:type="dxa"/>
-          </w:tcPr>
-          <w:p>
-            <w:pPr>
-              <w:rPr>
-                <w:rtl/>
-              </w:rPr>
-            </w:pPr>
-            <w:r>
-              <w:rPr>
-                <w:rFonts w:hint="cs"/>
-                <w:rtl/>
-              </w:rPr>
-              <w:t>6</w:t>
-            </w:r>
-          </w:p>
-        </w:tc>
-        <w:tc>
-          <w:tcPr>
-            <w:tcW w:w="1444" w:type="dxa"/>
-          </w:tcPr>
-          <w:p>
-            <w:pPr>
-              <w:jc w:val="center"/>
-              <w:rPr>
-                <w:rtl/>
-              </w:rPr>
-            </w:pPr>
-            <w:r>
-              <w:t>OPTIONS</w:t>
-            </w:r>
-          </w:p>
-        </w:tc>
-        <w:tc>
-          <w:tcPr>
-            <w:tcW w:w="3444" w:type="dxa"/>
-          </w:tcPr>
-          <w:p>
-            <w:pPr>
-              <w:rPr>
-                <w:rtl/>
-              </w:rPr>
-            </w:pPr>
-            <w:r>
-              <w:rPr>
-                <w:rFonts w:ascii="Helvetica" w:hAnsi="Helvetica" w:cs="Helvetica"/>
-                <w:color w:val="212121"/>
-                <w:sz w:val="18"/>
-                <w:szCs w:val="18"/>
-                <w:shd w:val="clear" w:color="auto" w:fill="FFFFFF"/>
-              </w:rPr>
-              <w:t>http://localhost:8080/</w:t>
-            </w:r>
-          </w:p>
-        </w:tc>
-        <w:tc>
-          <w:tcPr>
-            <w:tcW w:w="2116" w:type="dxa"/>
-          </w:tcPr>
-          <w:p>
-            <w:pPr>
-              <w:rPr>
-                <w:rtl/>
-              </w:rPr>
-            </w:pPr>
-          </w:p>
-        </w:tc>
-        <w:tc>
-          <w:tcPr>
-            <w:tcW w:w="1942" w:type="dxa"/>
-          </w:tcPr>
-          <w:p>
-            <w:pPr>
-              <w:jc w:val="center"/>
-              <w:rPr>
-                <w:rtl/>
-              </w:rPr>
-            </w:pPr>
-          </w:p>
-        </w:tc>
-      </w:tr>
-      <w:tr>
-        <w:tc>
-          <w:tcPr>
-            <w:tcW w:w="626" w:type="dxa"/>
-          </w:tcPr>
-          <w:p>
-            <w:pPr>
-              <w:rPr>
-                <w:rtl/>
-              </w:rPr>
-            </w:pPr>
-            <w:r>
-              <w:rPr>
-                <w:rFonts w:hint="cs"/>
-                <w:rtl/>
-              </w:rPr>
-              <w:t>7</w:t>
-            </w:r>
-          </w:p>
-        </w:tc>
-        <w:tc>
-          <w:tcPr>
-            <w:tcW w:w="1444" w:type="dxa"/>
-          </w:tcPr>
-          <w:p>
-            <w:pPr>
-              <w:jc w:val="center"/>
-              <w:rPr>
-                <w:rtl/>
-              </w:rPr>
-            </w:pPr>
-            <w:r>
-              <w:t>DELETE</w:t>
-            </w:r>
-          </w:p>
-        </w:tc>
-        <w:tc>
-          <w:tcPr>
-            <w:tcW w:w="3444" w:type="dxa"/>
-          </w:tcPr>
-          <w:p>
-            <w:pPr>
-              <w:rPr>
-                <w:rtl/>
-              </w:rPr>
-            </w:pPr>
-            <w:r>
-              <w:rPr>
-                <w:rFonts w:ascii="Helvetica" w:hAnsi="Helvetica" w:cs="Helvetica"/>
-                <w:color w:val="212121"/>
-                <w:sz w:val="18"/>
-                <w:szCs w:val="18"/>
-                <w:shd w:val="clear" w:color="auto" w:fill="FFFFFF"/>
-              </w:rPr>
-              <w:t>http://localhost:8080/index.html?lang=en</w:t>
-            </w:r>
-          </w:p>
-        </w:tc>
-        <w:tc>
-          <w:tcPr>
-            <w:tcW w:w="2116" w:type="dxa"/>
-          </w:tcPr>
-          <w:p>
-            <w:pPr>
-              <w:rPr>
-                <w:rtl/>
-              </w:rPr>
-            </w:pPr>
-            <w:r>
-              <w:rPr>
-                <w:rFonts w:hint="cs"/>
-                <w:rtl/>
-              </w:rPr>
-              <w:t xml:space="preserve">לשים את התיקייה </w:t>
-            </w:r>
-            <w:proofErr w:type="spellStart"/>
-            <w:r>
-              <w:t>en</w:t>
-            </w:r>
-            <w:proofErr w:type="spellEnd"/>
-            <w:r>
-              <w:rPr>
-                <w:rFonts w:hint="cs"/>
-                <w:rtl/>
-              </w:rPr>
-              <w:t xml:space="preserve"> בתוך </w:t>
-            </w:r>
-            <w:r>
-              <w:t>c:\temp</w:t>
-            </w:r>
-          </w:p>
-        </w:tc>
-        <w:tc>
-          <w:tcPr>
-            <w:tcW w:w="1942" w:type="dxa"/>
-          </w:tcPr>
-          <w:p>
-            <w:pPr>
-              <w:jc w:val="center"/>
-              <w:rPr>
-                <w:rtl/>
-              </w:rPr>
-            </w:pPr>
-            <w:r>
-              <w:rPr>
-                <w:rFonts w:hint="cs"/>
-                <w:rtl/>
-              </w:rPr>
-              <w:t>שימוש ב</w:t>
-            </w:r>
-          </w:p>
-          <w:p>
-            <w:pPr>
-              <w:jc w:val="center"/>
-              <w:rPr>
-                <w:rtl/>
-              </w:rPr>
-            </w:pPr>
-            <w:r>
-              <w:rPr>
-                <w:rFonts w:ascii="Apple Braille" w:hAnsi="Apple Braille" w:cs="Al Bayan Plain"/>
-                <w:color w:val="212121"/>
-                <w:sz w:val="24"/>
-                <w:szCs w:val="24"/>
-                <w:shd w:val="clear" w:color="auto" w:fill="FFFFFF"/>
-              </w:rPr>
-              <w:t>?lang=</w:t>
-            </w:r>
-            <w:proofErr w:type="spellStart"/>
-            <w:r>
-              <w:rPr>
-                <w:rFonts w:ascii="Apple Braille" w:hAnsi="Apple Braille" w:cs="Al Bayan Plain"/>
-                <w:color w:val="212121"/>
-                <w:sz w:val="24"/>
-                <w:szCs w:val="24"/>
-                <w:shd w:val="clear" w:color="auto" w:fill="FFFFFF"/>
-              </w:rPr>
-              <w:t>en</w:t>
-            </w:r>
-            <w:proofErr w:type="spellEnd"/>
+              <w:t>?lang=en</w:t>
+            </w:r>
           </w:p>
         </w:tc>
       </w:tr>
@@ -1381,7 +1309,6 @@
               </w:rPr>
               <w:t>?lang=</w:t>
             </w:r>
-            <w:proofErr w:type="spellStart"/>
             <w:r>
               <w:rPr>
                 <w:rFonts w:ascii="Cambria" w:hAnsi="Cambria" w:cs="Al Bayan Plain"/>
@@ -1392,7 +1319,6 @@
               </w:rPr>
               <w:t>fr</w:t>
             </w:r>
-            <w:proofErr w:type="spellEnd"/>
           </w:p>
         </w:tc>
       </w:tr>
@@ -1517,7 +1443,7 @@
 </file>
 
 <file path=word/styles.xml><?xml version="1.0" encoding="utf-8"?>
-<w:styles xmlns:mc="http://schemas.openxmlformats.org/markup-compatibility/2006" xmlns:r="http://schemas.openxmlformats.org/officeDocument/2006/relationships" xmlns:w="http://schemas.openxmlformats.org/wordprocessingml/2006/main" xmlns:w14="http://schemas.microsoft.com/office/word/2010/wordml" xmlns:w15="http://schemas.microsoft.com/office/word/2012/wordml" xmlns:w16cex="http://schemas.microsoft.com/office/word/2018/wordml/cex" xmlns:w16cid="http://schemas.microsoft.com/office/word/2016/wordml/cid" xmlns:w16="http://schemas.microsoft.com/office/word/2018/wordml" xmlns:w16sdtdh="http://schemas.microsoft.com/office/word/2020/wordml/sdtdatahash" xmlns:w16se="http://schemas.microsoft.com/office/word/2015/wordml/symex" mc:Ignorable="w14 w15 w16se w16cid w16 w16cex w16sdtdh">
+<w:styles xmlns:mc="http://schemas.openxmlformats.org/markup-compatibility/2006" xmlns:r="http://schemas.openxmlformats.org/officeDocument/2006/relationships" xmlns:w="http://schemas.openxmlformats.org/wordprocessingml/2006/main" xmlns:w14="http://schemas.microsoft.com/office/word/2010/wordml" xmlns:w15="http://schemas.microsoft.com/office/word/2012/wordml" xmlns:w16cex="http://schemas.microsoft.com/office/word/2018/wordml/cex" xmlns:w16cid="http://schemas.microsoft.com/office/word/2016/wordml/cid" xmlns:w16="http://schemas.microsoft.com/office/word/2018/wordml" xmlns:w16du="http://schemas.microsoft.com/office/word/2023/wordml/word16du" xmlns:w16sdtdh="http://schemas.microsoft.com/office/word/2020/wordml/sdtdatahash" xmlns:w16se="http://schemas.microsoft.com/office/word/2015/wordml/symex" mc:Ignorable="w14 w15 w16se w16cid w16 w16cex w16sdtdh w16du">
   <w:docDefaults>
     <w:rPrDefault>
       <w:rPr>
@@ -1976,6 +1902,18 @@
       <w:u w:val="single"/>
     </w:rPr>
   </w:style>
+  <w:style w:type="character" w:styleId="UnresolvedMention">
+    <w:name w:val="Unresolved Mention"/>
+    <w:basedOn w:val="DefaultParagraphFont"/>
+    <w:uiPriority w:val="99"/>
+    <w:semiHidden/>
+    <w:unhideWhenUsed/>
+    <w:rsid w:val="002E5258"/>
+    <w:rPr>
+      <w:color w:val="605E5C"/>
+      <w:shd w:val="clear" w:color="auto" w:fill="E1DFDD"/>
+    </w:rPr>
+  </w:style>
 </w:styles>
 </file>
 

</xml_diff>

<commit_message>
fixed return code in POST method, updated doc file.
</commit_message>
<xml_diff>
--- a/API.docx
+++ b/API.docx
@@ -209,6 +209,9 @@
             <w:tcW w:w="3444" w:type="dxa"/>
           </w:tcPr>
           <w:p>
+            <w:pPr>
+              <w:jc w:val="center"/>
+            </w:pPr>
             <w:r>
               <w:rPr>
                 <w:rFonts w:hint="cs"/>
@@ -325,6 +328,7 @@
           </w:tcPr>
           <w:p>
             <w:pPr>
+              <w:jc w:val="center"/>
               <w:rPr>
                 <w:rFonts w:ascii="Helvetica" w:hAnsi="Helvetica" w:cs="Helvetica"/>
                 <w:color w:val="212121"/>
@@ -348,8 +352,8 @@
           </w:p>
           <w:p>
             <w:pPr>
-              <w:rPr>
-                <w:rFonts w:hint="cs"/>
+              <w:jc w:val="center"/>
+              <w:rPr>
                 <w:rtl/>
               </w:rPr>
             </w:pPr>
@@ -526,6 +530,7 @@
           </w:tcPr>
           <w:p>
             <w:pPr>
+              <w:jc w:val="center"/>
               <w:rPr>
                 <w:rtl/>
               </w:rPr>
@@ -660,6 +665,7 @@
           </w:tcPr>
           <w:p>
             <w:pPr>
+              <w:jc w:val="center"/>
               <w:rPr>
                 <w:rtl/>
               </w:rPr>
@@ -795,6 +801,7 @@
           </w:tcPr>
           <w:p>
             <w:pPr>
+              <w:jc w:val="center"/>
               <w:rPr>
                 <w:rtl/>
               </w:rPr>
@@ -924,94 +931,28 @@
           </w:tcPr>
           <w:p>
             <w:pPr>
-              <w:rPr>
-                <w:rtl/>
-              </w:rPr>
-            </w:pPr>
-            <w:r>
+              <w:jc w:val="center"/>
               <w:rPr>
                 <w:rFonts w:ascii="Helvetica" w:hAnsi="Helvetica" w:cs="Helvetica"/>
                 <w:color w:val="212121"/>
                 <w:sz w:val="18"/>
                 <w:szCs w:val="18"/>
                 <w:shd w:val="clear" w:color="auto" w:fill="FFFFFF"/>
-              </w:rPr>
-              <w:t>http://localhost:8080/</w:t>
-            </w:r>
-          </w:p>
-        </w:tc>
-        <w:tc>
-          <w:tcPr>
-            <w:tcW w:w="2116" w:type="dxa"/>
-          </w:tcPr>
-          <w:p>
-            <w:pPr>
-              <w:rPr>
-                <w:rtl/>
-              </w:rPr>
-            </w:pPr>
-          </w:p>
-        </w:tc>
-        <w:tc>
-          <w:tcPr>
-            <w:tcW w:w="1942" w:type="dxa"/>
-          </w:tcPr>
-          <w:p>
-            <w:pPr>
-              <w:jc w:val="center"/>
-              <w:rPr>
-                <w:rtl/>
-              </w:rPr>
-            </w:pPr>
-          </w:p>
-        </w:tc>
-      </w:tr>
-      <w:tr>
-        <w:tc>
-          <w:tcPr>
-            <w:tcW w:w="626" w:type="dxa"/>
-          </w:tcPr>
-          <w:p>
-            <w:pPr>
-              <w:rPr>
-                <w:rtl/>
-              </w:rPr>
-            </w:pPr>
-            <w:r>
-              <w:rPr>
-                <w:rFonts w:hint="cs"/>
-                <w:rtl/>
-              </w:rPr>
-              <w:t>6</w:t>
-            </w:r>
-          </w:p>
-        </w:tc>
-        <w:tc>
-          <w:tcPr>
-            <w:tcW w:w="1444" w:type="dxa"/>
-          </w:tcPr>
-          <w:p>
-            <w:pPr>
-              <w:jc w:val="center"/>
-              <w:rPr>
-                <w:rtl/>
-              </w:rPr>
-            </w:pPr>
-            <w:r>
-              <w:t>OPTIONS</w:t>
-            </w:r>
-          </w:p>
-        </w:tc>
-        <w:tc>
-          <w:tcPr>
-            <w:tcW w:w="3444" w:type="dxa"/>
-          </w:tcPr>
-          <w:p>
-            <w:pPr>
-              <w:rPr>
-                <w:rtl/>
-              </w:rPr>
-            </w:pPr>
+                <w:rtl/>
+              </w:rPr>
+            </w:pPr>
+            <w:hyperlink r:id="rId5" w:history="1">
+              <w:r>
+                <w:rPr>
+                  <w:rStyle w:val="Hyperlink"/>
+                  <w:rFonts w:ascii="Helvetica" w:hAnsi="Helvetica" w:cs="Helvetica"/>
+                  <w:sz w:val="18"/>
+                  <w:szCs w:val="18"/>
+                  <w:shd w:val="clear" w:color="auto" w:fill="FFFFFF"/>
+                </w:rPr>
+                <w:t>http://localhost:8080/test</w:t>
+              </w:r>
+            </w:hyperlink>
             <w:r>
               <w:rPr>
                 <w:rFonts w:ascii="Helvetica" w:hAnsi="Helvetica" w:cs="Helvetica"/>
@@ -1020,79 +961,18 @@
                 <w:szCs w:val="18"/>
                 <w:shd w:val="clear" w:color="auto" w:fill="FFFFFF"/>
               </w:rPr>
-              <w:t>http://localhost:8080/</w:t>
-            </w:r>
-          </w:p>
-        </w:tc>
-        <w:tc>
-          <w:tcPr>
-            <w:tcW w:w="2116" w:type="dxa"/>
-          </w:tcPr>
-          <w:p>
-            <w:pPr>
-              <w:rPr>
-                <w:rtl/>
-              </w:rPr>
-            </w:pPr>
-          </w:p>
-        </w:tc>
-        <w:tc>
-          <w:tcPr>
-            <w:tcW w:w="1942" w:type="dxa"/>
-          </w:tcPr>
-          <w:p>
-            <w:pPr>
-              <w:jc w:val="center"/>
-              <w:rPr>
-                <w:rtl/>
-              </w:rPr>
-            </w:pPr>
-          </w:p>
-        </w:tc>
-      </w:tr>
-      <w:tr>
-        <w:tc>
-          <w:tcPr>
-            <w:tcW w:w="626" w:type="dxa"/>
-          </w:tcPr>
-          <w:p>
-            <w:pPr>
-              <w:rPr>
-                <w:rtl/>
-              </w:rPr>
-            </w:pPr>
-            <w:r>
-              <w:rPr>
-                <w:rFonts w:hint="cs"/>
-                <w:rtl/>
-              </w:rPr>
-              <w:t>7</w:t>
-            </w:r>
-          </w:p>
-        </w:tc>
-        <w:tc>
-          <w:tcPr>
-            <w:tcW w:w="1444" w:type="dxa"/>
-          </w:tcPr>
-          <w:p>
-            <w:pPr>
-              <w:jc w:val="center"/>
-              <w:rPr>
-                <w:rtl/>
-              </w:rPr>
-            </w:pPr>
-            <w:r>
-              <w:t>DELETE</w:t>
-            </w:r>
-          </w:p>
-        </w:tc>
-        <w:tc>
-          <w:tcPr>
-            <w:tcW w:w="3444" w:type="dxa"/>
-          </w:tcPr>
-          <w:p>
-            <w:pPr>
-              <w:rPr>
+              <w:t>?lang=fr</w:t>
+            </w:r>
+          </w:p>
+          <w:p>
+            <w:pPr>
+              <w:jc w:val="center"/>
+              <w:rPr>
+                <w:rFonts w:ascii="Helvetica" w:hAnsi="Helvetica" w:cs="Helvetica" w:hint="cs"/>
+                <w:color w:val="212121"/>
+                <w:sz w:val="18"/>
+                <w:szCs w:val="18"/>
+                <w:shd w:val="clear" w:color="auto" w:fill="FFFFFF"/>
                 <w:rtl/>
               </w:rPr>
             </w:pPr>
@@ -1104,6 +984,250 @@
                 <w:szCs w:val="18"/>
                 <w:shd w:val="clear" w:color="auto" w:fill="FFFFFF"/>
               </w:rPr>
+              <w:t>)</w:t>
+            </w:r>
+            <w:r>
+              <w:rPr>
+                <w:rFonts w:ascii="Helvetica" w:hAnsi="Helvetica" w:cs="Helvetica" w:hint="cs"/>
+                <w:color w:val="212121"/>
+                <w:sz w:val="18"/>
+                <w:szCs w:val="18"/>
+                <w:shd w:val="clear" w:color="auto" w:fill="FFFFFF"/>
+                <w:rtl/>
+              </w:rPr>
+              <w:t xml:space="preserve">ניתן גם לשלוח ללא </w:t>
+            </w:r>
+            <w:r>
+              <w:rPr>
+                <w:rFonts w:ascii="Helvetica" w:hAnsi="Helvetica" w:cs="Helvetica"/>
+                <w:color w:val="212121"/>
+                <w:sz w:val="18"/>
+                <w:szCs w:val="18"/>
+                <w:shd w:val="clear" w:color="auto" w:fill="FFFFFF"/>
+              </w:rPr>
+              <w:t>?lang</w:t>
+            </w:r>
+            <w:r>
+              <w:rPr>
+                <w:rFonts w:ascii="Helvetica" w:hAnsi="Helvetica" w:cs="Helvetica" w:hint="cs"/>
+                <w:color w:val="212121"/>
+                <w:sz w:val="18"/>
+                <w:szCs w:val="18"/>
+                <w:shd w:val="clear" w:color="auto" w:fill="FFFFFF"/>
+                <w:rtl/>
+              </w:rPr>
+              <w:t xml:space="preserve"> </w:t>
+            </w:r>
+            <w:r>
+              <w:rPr>
+                <w:rFonts w:ascii="Helvetica" w:hAnsi="Helvetica" w:cs="Helvetica" w:hint="cs"/>
+                <w:color w:val="212121"/>
+                <w:sz w:val="18"/>
+                <w:szCs w:val="18"/>
+                <w:shd w:val="clear" w:color="auto" w:fill="FFFFFF"/>
+                <w:rtl/>
+              </w:rPr>
+              <w:t>והקובץ ייוצר בתקיית ה</w:t>
+            </w:r>
+            <w:r>
+              <w:rPr>
+                <w:rFonts w:ascii="Helvetica" w:hAnsi="Helvetica" w:cs="Helvetica"/>
+                <w:color w:val="212121"/>
+                <w:sz w:val="18"/>
+                <w:szCs w:val="18"/>
+                <w:shd w:val="clear" w:color="auto" w:fill="FFFFFF"/>
+              </w:rPr>
+              <w:t>en</w:t>
+            </w:r>
+            <w:r>
+              <w:rPr>
+                <w:rFonts w:ascii="Helvetica" w:hAnsi="Helvetica" w:cs="Helvetica" w:hint="cs"/>
+                <w:color w:val="212121"/>
+                <w:sz w:val="18"/>
+                <w:szCs w:val="18"/>
+                <w:shd w:val="clear" w:color="auto" w:fill="FFFFFF"/>
+                <w:rtl/>
+              </w:rPr>
+              <w:t>)</w:t>
+            </w:r>
+          </w:p>
+        </w:tc>
+        <w:tc>
+          <w:tcPr>
+            <w:tcW w:w="2116" w:type="dxa"/>
+          </w:tcPr>
+          <w:p>
+            <w:pPr>
+              <w:rPr>
+                <w:rtl/>
+              </w:rPr>
+            </w:pPr>
+          </w:p>
+        </w:tc>
+        <w:tc>
+          <w:tcPr>
+            <w:tcW w:w="1942" w:type="dxa"/>
+          </w:tcPr>
+          <w:p>
+            <w:pPr>
+              <w:jc w:val="center"/>
+              <w:rPr>
+                <w:rFonts w:hint="cs"/>
+              </w:rPr>
+            </w:pPr>
+            <w:r>
+              <w:rPr>
+                <w:rFonts w:hint="cs"/>
+                <w:rtl/>
+              </w:rPr>
+              <w:t xml:space="preserve">יוצר קובץ בשם </w:t>
+            </w:r>
+            <w:r>
+              <w:t>test</w:t>
+            </w:r>
+          </w:p>
+        </w:tc>
+      </w:tr>
+      <w:tr>
+        <w:tc>
+          <w:tcPr>
+            <w:tcW w:w="626" w:type="dxa"/>
+          </w:tcPr>
+          <w:p>
+            <w:pPr>
+              <w:rPr>
+                <w:rtl/>
+              </w:rPr>
+            </w:pPr>
+            <w:r>
+              <w:rPr>
+                <w:rFonts w:hint="cs"/>
+                <w:rtl/>
+              </w:rPr>
+              <w:t>6</w:t>
+            </w:r>
+          </w:p>
+        </w:tc>
+        <w:tc>
+          <w:tcPr>
+            <w:tcW w:w="1444" w:type="dxa"/>
+          </w:tcPr>
+          <w:p>
+            <w:pPr>
+              <w:jc w:val="center"/>
+              <w:rPr>
+                <w:rtl/>
+              </w:rPr>
+            </w:pPr>
+            <w:r>
+              <w:t>OPTIONS</w:t>
+            </w:r>
+          </w:p>
+        </w:tc>
+        <w:tc>
+          <w:tcPr>
+            <w:tcW w:w="3444" w:type="dxa"/>
+          </w:tcPr>
+          <w:p>
+            <w:pPr>
+              <w:jc w:val="center"/>
+              <w:rPr>
+                <w:rtl/>
+              </w:rPr>
+            </w:pPr>
+            <w:r>
+              <w:rPr>
+                <w:rFonts w:ascii="Helvetica" w:hAnsi="Helvetica" w:cs="Helvetica"/>
+                <w:color w:val="212121"/>
+                <w:sz w:val="18"/>
+                <w:szCs w:val="18"/>
+                <w:shd w:val="clear" w:color="auto" w:fill="FFFFFF"/>
+              </w:rPr>
+              <w:t>http://localhost:8080/</w:t>
+            </w:r>
+          </w:p>
+        </w:tc>
+        <w:tc>
+          <w:tcPr>
+            <w:tcW w:w="2116" w:type="dxa"/>
+          </w:tcPr>
+          <w:p>
+            <w:pPr>
+              <w:rPr>
+                <w:rtl/>
+              </w:rPr>
+            </w:pPr>
+          </w:p>
+        </w:tc>
+        <w:tc>
+          <w:tcPr>
+            <w:tcW w:w="1942" w:type="dxa"/>
+          </w:tcPr>
+          <w:p>
+            <w:pPr>
+              <w:jc w:val="center"/>
+              <w:rPr>
+                <w:rtl/>
+              </w:rPr>
+            </w:pPr>
+          </w:p>
+        </w:tc>
+      </w:tr>
+      <w:tr>
+        <w:tc>
+          <w:tcPr>
+            <w:tcW w:w="626" w:type="dxa"/>
+          </w:tcPr>
+          <w:p>
+            <w:pPr>
+              <w:rPr>
+                <w:rtl/>
+              </w:rPr>
+            </w:pPr>
+            <w:r>
+              <w:rPr>
+                <w:rFonts w:hint="cs"/>
+                <w:rtl/>
+              </w:rPr>
+              <w:t>7</w:t>
+            </w:r>
+          </w:p>
+        </w:tc>
+        <w:tc>
+          <w:tcPr>
+            <w:tcW w:w="1444" w:type="dxa"/>
+          </w:tcPr>
+          <w:p>
+            <w:pPr>
+              <w:jc w:val="center"/>
+              <w:rPr>
+                <w:rtl/>
+              </w:rPr>
+            </w:pPr>
+            <w:r>
+              <w:t>DELETE</w:t>
+            </w:r>
+          </w:p>
+        </w:tc>
+        <w:tc>
+          <w:tcPr>
+            <w:tcW w:w="3444" w:type="dxa"/>
+          </w:tcPr>
+          <w:p>
+            <w:pPr>
+              <w:jc w:val="center"/>
+              <w:rPr>
+                <w:rtl/>
+              </w:rPr>
+            </w:pPr>
+            <w:r>
+              <w:rPr>
+                <w:rFonts w:ascii="Helvetica" w:hAnsi="Helvetica" w:cs="Helvetica"/>
+                <w:color w:val="212121"/>
+                <w:sz w:val="18"/>
+                <w:szCs w:val="18"/>
+                <w:shd w:val="clear" w:color="auto" w:fill="FFFFFF"/>
+              </w:rPr>
               <w:t>http://localhost:8080/index.html?lang=en</w:t>
             </w:r>
           </w:p>
@@ -1222,24 +1346,46 @@
           <w:p>
             <w:pPr>
               <w:bidi w:val="0"/>
-            </w:pPr>
-            <w:r>
+              <w:jc w:val="center"/>
               <w:rPr>
                 <w:rFonts w:ascii="Helvetica" w:hAnsi="Helvetica" w:cs="Helvetica"/>
                 <w:sz w:val="18"/>
                 <w:szCs w:val="18"/>
                 <w:shd w:val="clear" w:color="auto" w:fill="FFFFFF"/>
               </w:rPr>
-              <w:t>http://localhost:8080/</w:t>
-            </w:r>
-            <w:r>
+            </w:pPr>
+            <w:hyperlink r:id="rId6" w:history="1">
+              <w:r>
+                <w:rPr>
+                  <w:rStyle w:val="Hyperlink"/>
+                  <w:rFonts w:ascii="Helvetica" w:hAnsi="Helvetica" w:cs="Helvetica"/>
+                  <w:sz w:val="18"/>
+                  <w:szCs w:val="18"/>
+                  <w:shd w:val="clear" w:color="auto" w:fill="FFFFFF"/>
+                </w:rPr>
+                <w:t>http://localhost:8080/test?lang=fr</w:t>
+              </w:r>
+            </w:hyperlink>
+          </w:p>
+          <w:p>
+            <w:pPr>
+              <w:jc w:val="center"/>
               <w:rPr>
                 <w:rFonts w:ascii="Helvetica" w:hAnsi="Helvetica" w:cs="Helvetica"/>
                 <w:sz w:val="18"/>
                 <w:szCs w:val="18"/>
                 <w:shd w:val="clear" w:color="auto" w:fill="FFFFFF"/>
               </w:rPr>
-              <w:t>index</w:t>
+            </w:pPr>
+            <w:r>
+              <w:rPr>
+                <w:rFonts w:ascii="Helvetica" w:hAnsi="Helvetica" w:cs="Helvetica" w:hint="cs"/>
+                <w:sz w:val="18"/>
+                <w:szCs w:val="18"/>
+                <w:shd w:val="clear" w:color="auto" w:fill="FFFFFF"/>
+                <w:rtl/>
+              </w:rPr>
+              <w:t xml:space="preserve">ניתן גם לשלוח ללא </w:t>
             </w:r>
             <w:r>
               <w:rPr>
@@ -1248,16 +1394,7 @@
                 <w:szCs w:val="18"/>
                 <w:shd w:val="clear" w:color="auto" w:fill="FFFFFF"/>
               </w:rPr>
-              <w:t>.html?lang=</w:t>
-            </w:r>
-            <w:r>
-              <w:rPr>
-                <w:rFonts w:ascii="Helvetica" w:hAnsi="Helvetica" w:cs="Helvetica"/>
-                <w:sz w:val="18"/>
-                <w:szCs w:val="18"/>
-                <w:shd w:val="clear" w:color="auto" w:fill="FFFFFF"/>
-              </w:rPr>
-              <w:t>fr</w:t>
+              <w:t>?lang</w:t>
             </w:r>
           </w:p>
         </w:tc>
@@ -1280,44 +1417,16 @@
           <w:p>
             <w:pPr>
               <w:jc w:val="center"/>
-              <w:rPr>
-                <w:rtl/>
-              </w:rPr>
-            </w:pPr>
-            <w:r>
-              <w:rPr>
-                <w:rFonts w:hint="cs"/>
-                <w:rtl/>
-              </w:rPr>
-              <w:t>שימוש ב</w:t>
-            </w:r>
-          </w:p>
-          <w:p>
-            <w:pPr>
-              <w:jc w:val="center"/>
-              <w:rPr>
-                <w:rtl/>
-              </w:rPr>
-            </w:pPr>
-            <w:r>
-              <w:rPr>
-                <w:rFonts w:ascii="Apple Braille" w:hAnsi="Apple Braille" w:cs="Al Bayan Plain"/>
-                <w:color w:val="212121"/>
-                <w:sz w:val="24"/>
-                <w:szCs w:val="24"/>
-                <w:shd w:val="clear" w:color="auto" w:fill="FFFFFF"/>
-              </w:rPr>
-              <w:t>?lang=</w:t>
-            </w:r>
-            <w:r>
-              <w:rPr>
-                <w:rFonts w:ascii="Cambria" w:hAnsi="Cambria" w:cs="Al Bayan Plain"/>
-                <w:color w:val="212121"/>
-                <w:sz w:val="24"/>
-                <w:szCs w:val="24"/>
-                <w:shd w:val="clear" w:color="auto" w:fill="FFFFFF"/>
-              </w:rPr>
-              <w:t>fr</w:t>
+            </w:pPr>
+            <w:r>
+              <w:rPr>
+                <w:rFonts w:hint="cs"/>
+                <w:rtl/>
+              </w:rPr>
+              <w:t xml:space="preserve">מעדכן קובץ בשם </w:t>
+            </w:r>
+            <w:r>
+              <w:t xml:space="preserve">test </w:t>
             </w:r>
           </w:p>
         </w:tc>
@@ -1364,6 +1473,7 @@
           </w:tcPr>
           <w:p>
             <w:pPr>
+              <w:jc w:val="center"/>
               <w:rPr>
                 <w:rtl/>
               </w:rPr>
@@ -1420,14 +1530,1164 @@
     <w:p>
       <w:pPr>
         <w:jc w:val="center"/>
-      </w:pPr>
-      <w:r>
         <w:rPr>
           <w:sz w:val="44"/>
           <w:szCs w:val="44"/>
+          <w:rtl/>
+        </w:rPr>
+      </w:pPr>
+      <w:r>
+        <w:rPr>
+          <w:sz w:val="44"/>
+          <w:szCs w:val="44"/>
+        </w:rPr>
+        <w:t>Screenshots</w:t>
+      </w:r>
+    </w:p>
+    <w:p>
+      <w:pPr>
+        <w:rPr>
+          <w:rFonts w:asciiTheme="minorBidi" w:hAnsiTheme="minorBidi"/>
+          <w:sz w:val="24"/>
+          <w:szCs w:val="24"/>
+          <w:rtl/>
+        </w:rPr>
+      </w:pPr>
+      <w:r>
+        <w:rPr>
+          <w:rFonts w:asciiTheme="minorBidi" w:hAnsiTheme="minorBidi" w:hint="cs"/>
+          <w:sz w:val="24"/>
+          <w:szCs w:val="24"/>
+          <w:rtl/>
+        </w:rPr>
+        <w:t xml:space="preserve">בקשות </w:t>
+      </w:r>
+      <w:r>
+        <w:rPr>
+          <w:rFonts w:asciiTheme="minorBidi" w:hAnsiTheme="minorBidi"/>
+          <w:sz w:val="24"/>
+          <w:szCs w:val="24"/>
+        </w:rPr>
+        <w:t>get</w:t>
+      </w:r>
+      <w:r>
+        <w:rPr>
+          <w:rFonts w:asciiTheme="minorBidi" w:hAnsiTheme="minorBidi" w:hint="cs"/>
+          <w:sz w:val="24"/>
+          <w:szCs w:val="24"/>
+          <w:rtl/>
+        </w:rPr>
+        <w:t xml:space="preserve"> לשרת:</w:t>
+      </w:r>
+    </w:p>
+    <w:p>
+      <w:pPr>
+        <w:rPr>
+          <w:rFonts w:asciiTheme="minorBidi" w:hAnsiTheme="minorBidi" w:hint="cs"/>
+          <w:sz w:val="24"/>
+          <w:szCs w:val="24"/>
+          <w:rtl/>
+        </w:rPr>
+      </w:pPr>
+      <w:r>
+        <w:rPr>
+          <w:rFonts w:asciiTheme="minorBidi" w:hAnsiTheme="minorBidi" w:hint="cs"/>
+          <w:sz w:val="24"/>
+          <w:szCs w:val="24"/>
+          <w:rtl/>
+        </w:rPr>
+        <w:t xml:space="preserve">(ללא </w:t>
+      </w:r>
+      <w:r>
+        <w:rPr>
+          <w:rFonts w:asciiTheme="minorBidi" w:hAnsiTheme="minorBidi"/>
+          <w:sz w:val="24"/>
+          <w:szCs w:val="24"/>
+        </w:rPr>
+        <w:t>query string</w:t>
+      </w:r>
+      <w:r>
+        <w:rPr>
+          <w:rFonts w:asciiTheme="minorBidi" w:hAnsiTheme="minorBidi" w:hint="cs"/>
+          <w:sz w:val="24"/>
+          <w:szCs w:val="24"/>
+          <w:rtl/>
+        </w:rPr>
+        <w:t>)</w:t>
+      </w:r>
+    </w:p>
+    <w:p>
+      <w:pPr>
+        <w:rPr>
+          <w:rFonts w:asciiTheme="minorBidi" w:hAnsiTheme="minorBidi"/>
+          <w:sz w:val="24"/>
+          <w:szCs w:val="24"/>
+        </w:rPr>
+      </w:pPr>
+      <w:r>
+        <w:rPr>
+          <w:rFonts w:asciiTheme="minorBidi" w:hAnsiTheme="minorBidi" w:cs="Arial"/>
+          <w:sz w:val="24"/>
+          <w:szCs w:val="24"/>
+          <w:rtl/>
+        </w:rPr>
+        <w:drawing>
+          <wp:inline distT="0" distB="0" distL="0" distR="0" wp14:anchorId="3E22DF1E" wp14:editId="521242B3">
+            <wp:extent cx="5274310" cy="2480310"/>
+            <wp:effectExtent l="0" t="0" r="2540" b="0"/>
+            <wp:docPr id="1264635569" name="Picture 1"/>
+            <wp:cNvGraphicFramePr>
+              <a:graphicFrameLocks xmlns:a="http://schemas.openxmlformats.org/drawingml/2006/main" noChangeAspect="1"/>
+            </wp:cNvGraphicFramePr>
+            <a:graphic xmlns:a="http://schemas.openxmlformats.org/drawingml/2006/main">
+              <a:graphicData uri="http://schemas.openxmlformats.org/drawingml/2006/picture">
+                <pic:pic xmlns:pic="http://schemas.openxmlformats.org/drawingml/2006/picture">
+                  <pic:nvPicPr>
+                    <pic:cNvPr id="1264635569" name=""/>
+                    <pic:cNvPicPr/>
+                  </pic:nvPicPr>
+                  <pic:blipFill>
+                    <a:blip r:embed="rId7"/>
+                    <a:stretch>
+                      <a:fillRect/>
+                    </a:stretch>
+                  </pic:blipFill>
+                  <pic:spPr>
+                    <a:xfrm>
+                      <a:off x="0" y="0"/>
+                      <a:ext cx="5274310" cy="2480310"/>
+                    </a:xfrm>
+                    <a:prstGeom prst="rect">
+                      <a:avLst/>
+                    </a:prstGeom>
+                  </pic:spPr>
+                </pic:pic>
+              </a:graphicData>
+            </a:graphic>
+          </wp:inline>
+        </w:drawing>
+      </w:r>
+    </w:p>
+    <w:p>
+      <w:pPr>
+        <w:rPr>
+          <w:rFonts w:asciiTheme="minorBidi" w:hAnsiTheme="minorBidi"/>
+          <w:sz w:val="24"/>
+          <w:szCs w:val="24"/>
+        </w:rPr>
+      </w:pPr>
+      <w:r>
+        <w:rPr>
+          <w:rFonts w:asciiTheme="minorBidi" w:hAnsiTheme="minorBidi" w:hint="cs"/>
+          <w:sz w:val="24"/>
+          <w:szCs w:val="24"/>
+          <w:rtl/>
+        </w:rPr>
+        <w:t xml:space="preserve">עם </w:t>
+      </w:r>
+      <w:r>
+        <w:rPr>
+          <w:rFonts w:asciiTheme="minorBidi" w:hAnsiTheme="minorBidi"/>
+          <w:sz w:val="24"/>
+          <w:szCs w:val="24"/>
+        </w:rPr>
+        <w:t>?lang=fr</w:t>
+      </w:r>
+    </w:p>
+    <w:p>
+      <w:pPr>
+        <w:rPr>
+          <w:rFonts w:asciiTheme="minorBidi" w:hAnsiTheme="minorBidi"/>
+          <w:sz w:val="24"/>
+          <w:szCs w:val="24"/>
+        </w:rPr>
+      </w:pPr>
+      <w:r>
+        <w:rPr>
+          <w:rFonts w:asciiTheme="minorBidi" w:hAnsiTheme="minorBidi" w:cs="Arial"/>
+          <w:sz w:val="24"/>
+          <w:szCs w:val="24"/>
+          <w:rtl/>
+        </w:rPr>
+        <w:drawing>
+          <wp:inline distT="0" distB="0" distL="0" distR="0" wp14:anchorId="5D41FCF4" wp14:editId="46E31CC2">
+            <wp:extent cx="5274310" cy="2466975"/>
+            <wp:effectExtent l="0" t="0" r="2540" b="9525"/>
+            <wp:docPr id="128667271" name="Picture 1" descr="A screenshot of a computer&#10;&#10;Description automatically generated"/>
+            <wp:cNvGraphicFramePr>
+              <a:graphicFrameLocks xmlns:a="http://schemas.openxmlformats.org/drawingml/2006/main" noChangeAspect="1"/>
+            </wp:cNvGraphicFramePr>
+            <a:graphic xmlns:a="http://schemas.openxmlformats.org/drawingml/2006/main">
+              <a:graphicData uri="http://schemas.openxmlformats.org/drawingml/2006/picture">
+                <pic:pic xmlns:pic="http://schemas.openxmlformats.org/drawingml/2006/picture">
+                  <pic:nvPicPr>
+                    <pic:cNvPr id="128667271" name="Picture 1" descr="A screenshot of a computer&#10;&#10;Description automatically generated"/>
+                    <pic:cNvPicPr/>
+                  </pic:nvPicPr>
+                  <pic:blipFill>
+                    <a:blip r:embed="rId8"/>
+                    <a:stretch>
+                      <a:fillRect/>
+                    </a:stretch>
+                  </pic:blipFill>
+                  <pic:spPr>
+                    <a:xfrm>
+                      <a:off x="0" y="0"/>
+                      <a:ext cx="5274310" cy="2466975"/>
+                    </a:xfrm>
+                    <a:prstGeom prst="rect">
+                      <a:avLst/>
+                    </a:prstGeom>
+                  </pic:spPr>
+                </pic:pic>
+              </a:graphicData>
+            </a:graphic>
+          </wp:inline>
+        </w:drawing>
+      </w:r>
+    </w:p>
+    <w:p>
+      <w:pPr>
+        <w:rPr>
+          <w:rFonts w:asciiTheme="minorBidi" w:hAnsiTheme="minorBidi"/>
+          <w:sz w:val="24"/>
+          <w:szCs w:val="24"/>
+        </w:rPr>
+      </w:pPr>
+    </w:p>
+    <w:p>
+      <w:pPr>
+        <w:rPr>
+          <w:rFonts w:asciiTheme="minorBidi" w:hAnsiTheme="minorBidi"/>
+          <w:sz w:val="24"/>
+          <w:szCs w:val="24"/>
+        </w:rPr>
+      </w:pPr>
+    </w:p>
+    <w:p>
+      <w:pPr>
+        <w:rPr>
+          <w:rFonts w:asciiTheme="minorBidi" w:hAnsiTheme="minorBidi"/>
+          <w:sz w:val="24"/>
+          <w:szCs w:val="24"/>
+        </w:rPr>
+      </w:pPr>
+    </w:p>
+    <w:p>
+      <w:pPr>
+        <w:rPr>
+          <w:rFonts w:asciiTheme="minorBidi" w:hAnsiTheme="minorBidi"/>
+          <w:sz w:val="24"/>
+          <w:szCs w:val="24"/>
+        </w:rPr>
+      </w:pPr>
+    </w:p>
+    <w:p>
+      <w:pPr>
+        <w:rPr>
+          <w:rFonts w:asciiTheme="minorBidi" w:hAnsiTheme="minorBidi"/>
+          <w:sz w:val="24"/>
+          <w:szCs w:val="24"/>
+        </w:rPr>
+      </w:pPr>
+    </w:p>
+    <w:p>
+      <w:pPr>
+        <w:rPr>
+          <w:rFonts w:asciiTheme="minorBidi" w:hAnsiTheme="minorBidi"/>
+          <w:sz w:val="24"/>
+          <w:szCs w:val="24"/>
+        </w:rPr>
+      </w:pPr>
+    </w:p>
+    <w:p>
+      <w:pPr>
+        <w:rPr>
+          <w:rFonts w:asciiTheme="minorBidi" w:hAnsiTheme="minorBidi"/>
+          <w:sz w:val="24"/>
+          <w:szCs w:val="24"/>
+        </w:rPr>
+      </w:pPr>
+    </w:p>
+    <w:p>
+      <w:pPr>
+        <w:rPr>
+          <w:rFonts w:asciiTheme="minorBidi" w:hAnsiTheme="minorBidi"/>
+          <w:sz w:val="24"/>
+          <w:szCs w:val="24"/>
+        </w:rPr>
+      </w:pPr>
+      <w:r>
+        <w:rPr>
+          <w:rFonts w:asciiTheme="minorBidi" w:hAnsiTheme="minorBidi" w:hint="cs"/>
+          <w:sz w:val="24"/>
+          <w:szCs w:val="24"/>
+          <w:rtl/>
         </w:rPr>
         <w:lastRenderedPageBreak/>
-        <w:t>Screenshots</w:t>
+        <w:t xml:space="preserve">יצירת קובץ חדש עם </w:t>
+      </w:r>
+      <w:r>
+        <w:rPr>
+          <w:rFonts w:asciiTheme="minorBidi" w:hAnsiTheme="minorBidi"/>
+          <w:sz w:val="24"/>
+          <w:szCs w:val="24"/>
+        </w:rPr>
+        <w:t>post</w:t>
+      </w:r>
+    </w:p>
+    <w:p>
+      <w:pPr>
+        <w:rPr>
+          <w:rFonts w:asciiTheme="minorBidi" w:hAnsiTheme="minorBidi"/>
+          <w:sz w:val="24"/>
+          <w:szCs w:val="24"/>
+        </w:rPr>
+      </w:pPr>
+      <w:r>
+        <w:rPr>
+          <w:rFonts w:asciiTheme="minorBidi" w:hAnsiTheme="minorBidi" w:cs="Arial"/>
+          <w:sz w:val="24"/>
+          <w:szCs w:val="24"/>
+          <w:rtl/>
+        </w:rPr>
+        <w:drawing>
+          <wp:inline distT="0" distB="0" distL="0" distR="0" wp14:anchorId="2138C5CB" wp14:editId="4D5F97A0">
+            <wp:extent cx="5274310" cy="2236470"/>
+            <wp:effectExtent l="0" t="0" r="2540" b="0"/>
+            <wp:docPr id="362110279" name="Picture 1"/>
+            <wp:cNvGraphicFramePr>
+              <a:graphicFrameLocks xmlns:a="http://schemas.openxmlformats.org/drawingml/2006/main" noChangeAspect="1"/>
+            </wp:cNvGraphicFramePr>
+            <a:graphic xmlns:a="http://schemas.openxmlformats.org/drawingml/2006/main">
+              <a:graphicData uri="http://schemas.openxmlformats.org/drawingml/2006/picture">
+                <pic:pic xmlns:pic="http://schemas.openxmlformats.org/drawingml/2006/picture">
+                  <pic:nvPicPr>
+                    <pic:cNvPr id="362110279" name=""/>
+                    <pic:cNvPicPr/>
+                  </pic:nvPicPr>
+                  <pic:blipFill>
+                    <a:blip r:embed="rId9"/>
+                    <a:stretch>
+                      <a:fillRect/>
+                    </a:stretch>
+                  </pic:blipFill>
+                  <pic:spPr>
+                    <a:xfrm>
+                      <a:off x="0" y="0"/>
+                      <a:ext cx="5274310" cy="2236470"/>
+                    </a:xfrm>
+                    <a:prstGeom prst="rect">
+                      <a:avLst/>
+                    </a:prstGeom>
+                  </pic:spPr>
+                </pic:pic>
+              </a:graphicData>
+            </a:graphic>
+          </wp:inline>
+        </w:drawing>
+      </w:r>
+    </w:p>
+    <w:p>
+      <w:pPr>
+        <w:rPr>
+          <w:rFonts w:asciiTheme="minorBidi" w:hAnsiTheme="minorBidi"/>
+          <w:sz w:val="24"/>
+          <w:szCs w:val="24"/>
+        </w:rPr>
+      </w:pPr>
+    </w:p>
+    <w:p>
+      <w:pPr>
+        <w:rPr>
+          <w:rFonts w:asciiTheme="minorBidi" w:hAnsiTheme="minorBidi"/>
+          <w:sz w:val="24"/>
+          <w:szCs w:val="24"/>
+          <w:rtl/>
+        </w:rPr>
+      </w:pPr>
+      <w:r>
+        <w:rPr>
+          <w:rFonts w:asciiTheme="minorBidi" w:hAnsiTheme="minorBidi" w:hint="cs"/>
+          <w:sz w:val="24"/>
+          <w:szCs w:val="24"/>
+          <w:rtl/>
+        </w:rPr>
+        <w:t xml:space="preserve">ניסיון יצירה של אותו הקובץ (מחזיר 409 </w:t>
+      </w:r>
+      <w:r>
+        <w:rPr>
+          <w:rFonts w:asciiTheme="minorBidi" w:hAnsiTheme="minorBidi"/>
+          <w:sz w:val="24"/>
+          <w:szCs w:val="24"/>
+          <w:rtl/>
+        </w:rPr>
+        <w:t>–</w:t>
+      </w:r>
+      <w:r>
+        <w:rPr>
+          <w:rFonts w:asciiTheme="minorBidi" w:hAnsiTheme="minorBidi" w:hint="cs"/>
+          <w:sz w:val="24"/>
+          <w:szCs w:val="24"/>
+          <w:rtl/>
+        </w:rPr>
+        <w:t xml:space="preserve"> קונפליקט)</w:t>
+      </w:r>
+    </w:p>
+    <w:p>
+      <w:pPr>
+        <w:rPr>
+          <w:rFonts w:asciiTheme="minorBidi" w:hAnsiTheme="minorBidi"/>
+          <w:sz w:val="24"/>
+          <w:szCs w:val="24"/>
+          <w:rtl/>
+        </w:rPr>
+      </w:pPr>
+      <w:r>
+        <w:rPr>
+          <w:rFonts w:asciiTheme="minorBidi" w:hAnsiTheme="minorBidi" w:cs="Arial"/>
+          <w:sz w:val="24"/>
+          <w:szCs w:val="24"/>
+          <w:rtl/>
+        </w:rPr>
+        <w:drawing>
+          <wp:inline distT="0" distB="0" distL="0" distR="0" wp14:anchorId="303314FA" wp14:editId="4C6A9027">
+            <wp:extent cx="5274310" cy="2357120"/>
+            <wp:effectExtent l="0" t="0" r="2540" b="5080"/>
+            <wp:docPr id="1639037075" name="Picture 1" descr="A screenshot of a computer&#10;&#10;Description automatically generated"/>
+            <wp:cNvGraphicFramePr>
+              <a:graphicFrameLocks xmlns:a="http://schemas.openxmlformats.org/drawingml/2006/main" noChangeAspect="1"/>
+            </wp:cNvGraphicFramePr>
+            <a:graphic xmlns:a="http://schemas.openxmlformats.org/drawingml/2006/main">
+              <a:graphicData uri="http://schemas.openxmlformats.org/drawingml/2006/picture">
+                <pic:pic xmlns:pic="http://schemas.openxmlformats.org/drawingml/2006/picture">
+                  <pic:nvPicPr>
+                    <pic:cNvPr id="1639037075" name="Picture 1" descr="A screenshot of a computer&#10;&#10;Description automatically generated"/>
+                    <pic:cNvPicPr/>
+                  </pic:nvPicPr>
+                  <pic:blipFill>
+                    <a:blip r:embed="rId10"/>
+                    <a:stretch>
+                      <a:fillRect/>
+                    </a:stretch>
+                  </pic:blipFill>
+                  <pic:spPr>
+                    <a:xfrm>
+                      <a:off x="0" y="0"/>
+                      <a:ext cx="5274310" cy="2357120"/>
+                    </a:xfrm>
+                    <a:prstGeom prst="rect">
+                      <a:avLst/>
+                    </a:prstGeom>
+                  </pic:spPr>
+                </pic:pic>
+              </a:graphicData>
+            </a:graphic>
+          </wp:inline>
+        </w:drawing>
+      </w:r>
+    </w:p>
+    <w:p>
+      <w:pPr>
+        <w:rPr>
+          <w:rFonts w:asciiTheme="minorBidi" w:hAnsiTheme="minorBidi"/>
+          <w:sz w:val="24"/>
+          <w:szCs w:val="24"/>
+          <w:rtl/>
+        </w:rPr>
+      </w:pPr>
+    </w:p>
+    <w:p>
+      <w:pPr>
+        <w:rPr>
+          <w:rFonts w:asciiTheme="minorBidi" w:hAnsiTheme="minorBidi"/>
+          <w:sz w:val="24"/>
+          <w:szCs w:val="24"/>
+        </w:rPr>
+      </w:pPr>
+      <w:r>
+        <w:rPr>
+          <w:rFonts w:asciiTheme="minorBidi" w:hAnsiTheme="minorBidi" w:hint="cs"/>
+          <w:sz w:val="24"/>
+          <w:szCs w:val="24"/>
+          <w:rtl/>
+        </w:rPr>
+        <w:t xml:space="preserve">עידכון קובץ קיים באמצעות </w:t>
+      </w:r>
+      <w:r>
+        <w:rPr>
+          <w:rFonts w:asciiTheme="minorBidi" w:hAnsiTheme="minorBidi"/>
+          <w:sz w:val="24"/>
+          <w:szCs w:val="24"/>
+        </w:rPr>
+        <w:t>put</w:t>
+      </w:r>
+    </w:p>
+    <w:p>
+      <w:pPr>
+        <w:rPr>
+          <w:rFonts w:asciiTheme="minorBidi" w:hAnsiTheme="minorBidi"/>
+          <w:sz w:val="24"/>
+          <w:szCs w:val="24"/>
+        </w:rPr>
+      </w:pPr>
+      <w:r>
+        <w:rPr>
+          <w:rFonts w:asciiTheme="minorBidi" w:hAnsiTheme="minorBidi" w:cs="Arial"/>
+          <w:sz w:val="24"/>
+          <w:szCs w:val="24"/>
+          <w:rtl/>
+        </w:rPr>
+        <w:drawing>
+          <wp:inline distT="0" distB="0" distL="0" distR="0" wp14:anchorId="2E0779B4" wp14:editId="7F553416">
+            <wp:extent cx="5274310" cy="2183765"/>
+            <wp:effectExtent l="0" t="0" r="2540" b="6985"/>
+            <wp:docPr id="1230457001" name="Picture 1"/>
+            <wp:cNvGraphicFramePr>
+              <a:graphicFrameLocks xmlns:a="http://schemas.openxmlformats.org/drawingml/2006/main" noChangeAspect="1"/>
+            </wp:cNvGraphicFramePr>
+            <a:graphic xmlns:a="http://schemas.openxmlformats.org/drawingml/2006/main">
+              <a:graphicData uri="http://schemas.openxmlformats.org/drawingml/2006/picture">
+                <pic:pic xmlns:pic="http://schemas.openxmlformats.org/drawingml/2006/picture">
+                  <pic:nvPicPr>
+                    <pic:cNvPr id="1230457001" name=""/>
+                    <pic:cNvPicPr/>
+                  </pic:nvPicPr>
+                  <pic:blipFill>
+                    <a:blip r:embed="rId11"/>
+                    <a:stretch>
+                      <a:fillRect/>
+                    </a:stretch>
+                  </pic:blipFill>
+                  <pic:spPr>
+                    <a:xfrm>
+                      <a:off x="0" y="0"/>
+                      <a:ext cx="5274310" cy="2183765"/>
+                    </a:xfrm>
+                    <a:prstGeom prst="rect">
+                      <a:avLst/>
+                    </a:prstGeom>
+                  </pic:spPr>
+                </pic:pic>
+              </a:graphicData>
+            </a:graphic>
+          </wp:inline>
+        </w:drawing>
+      </w:r>
+    </w:p>
+    <w:p>
+      <w:pPr>
+        <w:rPr>
+          <w:rFonts w:asciiTheme="minorBidi" w:hAnsiTheme="minorBidi"/>
+          <w:sz w:val="24"/>
+          <w:szCs w:val="24"/>
+        </w:rPr>
+      </w:pPr>
+    </w:p>
+    <w:p>
+      <w:pPr>
+        <w:rPr>
+          <w:rFonts w:asciiTheme="minorBidi" w:hAnsiTheme="minorBidi"/>
+          <w:sz w:val="24"/>
+          <w:szCs w:val="24"/>
+        </w:rPr>
+      </w:pPr>
+      <w:r>
+        <w:rPr>
+          <w:rFonts w:asciiTheme="minorBidi" w:hAnsiTheme="minorBidi" w:hint="cs"/>
+          <w:sz w:val="24"/>
+          <w:szCs w:val="24"/>
+          <w:rtl/>
+        </w:rPr>
+        <w:lastRenderedPageBreak/>
+        <w:t xml:space="preserve">יצירת קובץ שלא קיים באמעות </w:t>
+      </w:r>
+      <w:r>
+        <w:rPr>
+          <w:rFonts w:asciiTheme="minorBidi" w:hAnsiTheme="minorBidi"/>
+          <w:sz w:val="24"/>
+          <w:szCs w:val="24"/>
+        </w:rPr>
+        <w:t>put</w:t>
+      </w:r>
+    </w:p>
+    <w:p>
+      <w:pPr>
+        <w:rPr>
+          <w:rFonts w:asciiTheme="minorBidi" w:hAnsiTheme="minorBidi"/>
+          <w:sz w:val="24"/>
+          <w:szCs w:val="24"/>
+        </w:rPr>
+      </w:pPr>
+      <w:r>
+        <w:rPr>
+          <w:rFonts w:asciiTheme="minorBidi" w:hAnsiTheme="minorBidi" w:cs="Arial"/>
+          <w:sz w:val="24"/>
+          <w:szCs w:val="24"/>
+          <w:rtl/>
+        </w:rPr>
+        <w:drawing>
+          <wp:inline distT="0" distB="0" distL="0" distR="0" wp14:anchorId="353FFA76" wp14:editId="21F09E0A">
+            <wp:extent cx="5274310" cy="2313940"/>
+            <wp:effectExtent l="0" t="0" r="2540" b="0"/>
+            <wp:docPr id="984980686" name="Picture 1" descr="A screenshot of a computer&#10;&#10;Description automatically generated"/>
+            <wp:cNvGraphicFramePr>
+              <a:graphicFrameLocks xmlns:a="http://schemas.openxmlformats.org/drawingml/2006/main" noChangeAspect="1"/>
+            </wp:cNvGraphicFramePr>
+            <a:graphic xmlns:a="http://schemas.openxmlformats.org/drawingml/2006/main">
+              <a:graphicData uri="http://schemas.openxmlformats.org/drawingml/2006/picture">
+                <pic:pic xmlns:pic="http://schemas.openxmlformats.org/drawingml/2006/picture">
+                  <pic:nvPicPr>
+                    <pic:cNvPr id="984980686" name="Picture 1" descr="A screenshot of a computer&#10;&#10;Description automatically generated"/>
+                    <pic:cNvPicPr/>
+                  </pic:nvPicPr>
+                  <pic:blipFill>
+                    <a:blip r:embed="rId12"/>
+                    <a:stretch>
+                      <a:fillRect/>
+                    </a:stretch>
+                  </pic:blipFill>
+                  <pic:spPr>
+                    <a:xfrm>
+                      <a:off x="0" y="0"/>
+                      <a:ext cx="5274310" cy="2313940"/>
+                    </a:xfrm>
+                    <a:prstGeom prst="rect">
+                      <a:avLst/>
+                    </a:prstGeom>
+                  </pic:spPr>
+                </pic:pic>
+              </a:graphicData>
+            </a:graphic>
+          </wp:inline>
+        </w:drawing>
+      </w:r>
+    </w:p>
+    <w:p>
+      <w:pPr>
+        <w:rPr>
+          <w:rFonts w:asciiTheme="minorBidi" w:hAnsiTheme="minorBidi"/>
+          <w:sz w:val="24"/>
+          <w:szCs w:val="24"/>
+        </w:rPr>
+      </w:pPr>
+    </w:p>
+    <w:p>
+      <w:pPr>
+        <w:rPr>
+          <w:rFonts w:asciiTheme="minorBidi" w:hAnsiTheme="minorBidi"/>
+          <w:sz w:val="24"/>
+          <w:szCs w:val="24"/>
+        </w:rPr>
+      </w:pPr>
+      <w:r>
+        <w:rPr>
+          <w:rFonts w:asciiTheme="minorBidi" w:hAnsiTheme="minorBidi" w:hint="cs"/>
+          <w:sz w:val="24"/>
+          <w:szCs w:val="24"/>
+          <w:rtl/>
+        </w:rPr>
+        <w:t xml:space="preserve">יצירת קובץ ריק באמצעות </w:t>
+      </w:r>
+      <w:r>
+        <w:rPr>
+          <w:rFonts w:asciiTheme="minorBidi" w:hAnsiTheme="minorBidi"/>
+          <w:sz w:val="24"/>
+          <w:szCs w:val="24"/>
+        </w:rPr>
+        <w:t>put</w:t>
+      </w:r>
+    </w:p>
+    <w:p>
+      <w:pPr>
+        <w:rPr>
+          <w:rFonts w:asciiTheme="minorBidi" w:hAnsiTheme="minorBidi"/>
+          <w:sz w:val="24"/>
+          <w:szCs w:val="24"/>
+        </w:rPr>
+      </w:pPr>
+      <w:r>
+        <w:rPr>
+          <w:rFonts w:asciiTheme="minorBidi" w:hAnsiTheme="minorBidi" w:cs="Arial"/>
+          <w:sz w:val="24"/>
+          <w:szCs w:val="24"/>
+          <w:rtl/>
+        </w:rPr>
+        <w:drawing>
+          <wp:inline distT="0" distB="0" distL="0" distR="0" wp14:anchorId="10338D1C" wp14:editId="1CEB937B">
+            <wp:extent cx="5274310" cy="2252980"/>
+            <wp:effectExtent l="0" t="0" r="2540" b="0"/>
+            <wp:docPr id="1174533939" name="Picture 1" descr="A screenshot of a computer&#10;&#10;Description automatically generated"/>
+            <wp:cNvGraphicFramePr>
+              <a:graphicFrameLocks xmlns:a="http://schemas.openxmlformats.org/drawingml/2006/main" noChangeAspect="1"/>
+            </wp:cNvGraphicFramePr>
+            <a:graphic xmlns:a="http://schemas.openxmlformats.org/drawingml/2006/main">
+              <a:graphicData uri="http://schemas.openxmlformats.org/drawingml/2006/picture">
+                <pic:pic xmlns:pic="http://schemas.openxmlformats.org/drawingml/2006/picture">
+                  <pic:nvPicPr>
+                    <pic:cNvPr id="1174533939" name="Picture 1" descr="A screenshot of a computer&#10;&#10;Description automatically generated"/>
+                    <pic:cNvPicPr/>
+                  </pic:nvPicPr>
+                  <pic:blipFill>
+                    <a:blip r:embed="rId13"/>
+                    <a:stretch>
+                      <a:fillRect/>
+                    </a:stretch>
+                  </pic:blipFill>
+                  <pic:spPr>
+                    <a:xfrm>
+                      <a:off x="0" y="0"/>
+                      <a:ext cx="5274310" cy="2252980"/>
+                    </a:xfrm>
+                    <a:prstGeom prst="rect">
+                      <a:avLst/>
+                    </a:prstGeom>
+                  </pic:spPr>
+                </pic:pic>
+              </a:graphicData>
+            </a:graphic>
+          </wp:inline>
+        </w:drawing>
+      </w:r>
+    </w:p>
+    <w:p>
+      <w:pPr>
+        <w:rPr>
+          <w:rFonts w:asciiTheme="minorBidi" w:hAnsiTheme="minorBidi"/>
+          <w:sz w:val="24"/>
+          <w:szCs w:val="24"/>
+        </w:rPr>
+      </w:pPr>
+    </w:p>
+    <w:p>
+      <w:pPr>
+        <w:rPr>
+          <w:rFonts w:asciiTheme="minorBidi" w:hAnsiTheme="minorBidi"/>
+          <w:sz w:val="24"/>
+          <w:szCs w:val="24"/>
+        </w:rPr>
+      </w:pPr>
+      <w:r>
+        <w:rPr>
+          <w:rFonts w:asciiTheme="minorBidi" w:hAnsiTheme="minorBidi" w:hint="cs"/>
+          <w:sz w:val="24"/>
+          <w:szCs w:val="24"/>
+          <w:rtl/>
+        </w:rPr>
+        <w:t xml:space="preserve">מחיקת קובץ קיים באמצעות </w:t>
+      </w:r>
+      <w:r>
+        <w:rPr>
+          <w:rFonts w:asciiTheme="minorBidi" w:hAnsiTheme="minorBidi"/>
+          <w:sz w:val="24"/>
+          <w:szCs w:val="24"/>
+        </w:rPr>
+        <w:t>delete</w:t>
+      </w:r>
+    </w:p>
+    <w:p>
+      <w:pPr>
+        <w:rPr>
+          <w:rFonts w:asciiTheme="minorBidi" w:hAnsiTheme="minorBidi"/>
+          <w:sz w:val="24"/>
+          <w:szCs w:val="24"/>
+        </w:rPr>
+      </w:pPr>
+      <w:r>
+        <w:rPr>
+          <w:rFonts w:asciiTheme="minorBidi" w:hAnsiTheme="minorBidi" w:cs="Arial"/>
+          <w:sz w:val="24"/>
+          <w:szCs w:val="24"/>
+          <w:rtl/>
+        </w:rPr>
+        <w:drawing>
+          <wp:inline distT="0" distB="0" distL="0" distR="0" wp14:anchorId="6F210A2E" wp14:editId="77169FFA">
+            <wp:extent cx="5274310" cy="2150110"/>
+            <wp:effectExtent l="0" t="0" r="2540" b="2540"/>
+            <wp:docPr id="1904112117" name="Picture 1" descr="A screenshot of a computer&#10;&#10;Description automatically generated"/>
+            <wp:cNvGraphicFramePr>
+              <a:graphicFrameLocks xmlns:a="http://schemas.openxmlformats.org/drawingml/2006/main" noChangeAspect="1"/>
+            </wp:cNvGraphicFramePr>
+            <a:graphic xmlns:a="http://schemas.openxmlformats.org/drawingml/2006/main">
+              <a:graphicData uri="http://schemas.openxmlformats.org/drawingml/2006/picture">
+                <pic:pic xmlns:pic="http://schemas.openxmlformats.org/drawingml/2006/picture">
+                  <pic:nvPicPr>
+                    <pic:cNvPr id="1904112117" name="Picture 1" descr="A screenshot of a computer&#10;&#10;Description automatically generated"/>
+                    <pic:cNvPicPr/>
+                  </pic:nvPicPr>
+                  <pic:blipFill>
+                    <a:blip r:embed="rId14"/>
+                    <a:stretch>
+                      <a:fillRect/>
+                    </a:stretch>
+                  </pic:blipFill>
+                  <pic:spPr>
+                    <a:xfrm>
+                      <a:off x="0" y="0"/>
+                      <a:ext cx="5274310" cy="2150110"/>
+                    </a:xfrm>
+                    <a:prstGeom prst="rect">
+                      <a:avLst/>
+                    </a:prstGeom>
+                  </pic:spPr>
+                </pic:pic>
+              </a:graphicData>
+            </a:graphic>
+          </wp:inline>
+        </w:drawing>
+      </w:r>
+    </w:p>
+    <w:p>
+      <w:pPr>
+        <w:rPr>
+          <w:rFonts w:asciiTheme="minorBidi" w:hAnsiTheme="minorBidi"/>
+          <w:sz w:val="24"/>
+          <w:szCs w:val="24"/>
+        </w:rPr>
+      </w:pPr>
+    </w:p>
+    <w:p>
+      <w:pPr>
+        <w:rPr>
+          <w:rFonts w:asciiTheme="minorBidi" w:hAnsiTheme="minorBidi"/>
+          <w:sz w:val="24"/>
+          <w:szCs w:val="24"/>
+          <w:rtl/>
+        </w:rPr>
+      </w:pPr>
+      <w:r>
+        <w:rPr>
+          <w:rFonts w:asciiTheme="minorBidi" w:hAnsiTheme="minorBidi" w:hint="cs"/>
+          <w:sz w:val="24"/>
+          <w:szCs w:val="24"/>
+          <w:rtl/>
+        </w:rPr>
+        <w:lastRenderedPageBreak/>
+        <w:t>מחיקת קובץ שלא קיים (מחזיר שגיאה)</w:t>
+      </w:r>
+    </w:p>
+    <w:p>
+      <w:pPr>
+        <w:rPr>
+          <w:rFonts w:asciiTheme="minorBidi" w:hAnsiTheme="minorBidi"/>
+          <w:sz w:val="24"/>
+          <w:szCs w:val="24"/>
+          <w:rtl/>
+        </w:rPr>
+      </w:pPr>
+      <w:r>
+        <w:rPr>
+          <w:rFonts w:asciiTheme="minorBidi" w:hAnsiTheme="minorBidi" w:cs="Arial"/>
+          <w:sz w:val="24"/>
+          <w:szCs w:val="24"/>
+          <w:rtl/>
+        </w:rPr>
+        <w:drawing>
+          <wp:inline distT="0" distB="0" distL="0" distR="0" wp14:anchorId="4FF199F4" wp14:editId="14CA6F54">
+            <wp:extent cx="5274310" cy="2265045"/>
+            <wp:effectExtent l="0" t="0" r="2540" b="1905"/>
+            <wp:docPr id="1628858388" name="Picture 1" descr="A screenshot of a computer&#10;&#10;Description automatically generated"/>
+            <wp:cNvGraphicFramePr>
+              <a:graphicFrameLocks xmlns:a="http://schemas.openxmlformats.org/drawingml/2006/main" noChangeAspect="1"/>
+            </wp:cNvGraphicFramePr>
+            <a:graphic xmlns:a="http://schemas.openxmlformats.org/drawingml/2006/main">
+              <a:graphicData uri="http://schemas.openxmlformats.org/drawingml/2006/picture">
+                <pic:pic xmlns:pic="http://schemas.openxmlformats.org/drawingml/2006/picture">
+                  <pic:nvPicPr>
+                    <pic:cNvPr id="1628858388" name="Picture 1" descr="A screenshot of a computer&#10;&#10;Description automatically generated"/>
+                    <pic:cNvPicPr/>
+                  </pic:nvPicPr>
+                  <pic:blipFill>
+                    <a:blip r:embed="rId15"/>
+                    <a:stretch>
+                      <a:fillRect/>
+                    </a:stretch>
+                  </pic:blipFill>
+                  <pic:spPr>
+                    <a:xfrm>
+                      <a:off x="0" y="0"/>
+                      <a:ext cx="5274310" cy="2265045"/>
+                    </a:xfrm>
+                    <a:prstGeom prst="rect">
+                      <a:avLst/>
+                    </a:prstGeom>
+                  </pic:spPr>
+                </pic:pic>
+              </a:graphicData>
+            </a:graphic>
+          </wp:inline>
+        </w:drawing>
+      </w:r>
+    </w:p>
+    <w:p>
+      <w:pPr>
+        <w:rPr>
+          <w:rFonts w:asciiTheme="minorBidi" w:hAnsiTheme="minorBidi"/>
+          <w:sz w:val="24"/>
+          <w:szCs w:val="24"/>
+          <w:rtl/>
+        </w:rPr>
+      </w:pPr>
+    </w:p>
+    <w:p>
+      <w:pPr>
+        <w:rPr>
+          <w:rFonts w:asciiTheme="minorBidi" w:hAnsiTheme="minorBidi"/>
+          <w:sz w:val="24"/>
+          <w:szCs w:val="24"/>
+          <w:rtl/>
+        </w:rPr>
+      </w:pPr>
+      <w:r>
+        <w:rPr>
+          <w:rFonts w:asciiTheme="minorBidi" w:hAnsiTheme="minorBidi" w:hint="cs"/>
+          <w:sz w:val="24"/>
+          <w:szCs w:val="24"/>
+          <w:rtl/>
+        </w:rPr>
+        <w:t xml:space="preserve">בקשת </w:t>
+      </w:r>
+      <w:r>
+        <w:rPr>
+          <w:rFonts w:asciiTheme="minorBidi" w:hAnsiTheme="minorBidi" w:hint="cs"/>
+          <w:sz w:val="24"/>
+          <w:szCs w:val="24"/>
+        </w:rPr>
+        <w:t>HEAD</w:t>
+      </w:r>
+    </w:p>
+    <w:p>
+      <w:pPr>
+        <w:rPr>
+          <w:rFonts w:asciiTheme="minorBidi" w:hAnsiTheme="minorBidi"/>
+          <w:sz w:val="24"/>
+          <w:szCs w:val="24"/>
+          <w:rtl/>
+        </w:rPr>
+      </w:pPr>
+      <w:r>
+        <w:rPr>
+          <w:rFonts w:asciiTheme="minorBidi" w:hAnsiTheme="minorBidi" w:cs="Arial"/>
+          <w:sz w:val="24"/>
+          <w:szCs w:val="24"/>
+          <w:rtl/>
+        </w:rPr>
+        <w:drawing>
+          <wp:inline distT="0" distB="0" distL="0" distR="0" wp14:anchorId="51F1B4CB" wp14:editId="3D12CB25">
+            <wp:extent cx="5274310" cy="2359660"/>
+            <wp:effectExtent l="0" t="0" r="2540" b="2540"/>
+            <wp:docPr id="1539921561" name="Picture 1" descr="A screenshot of a computer&#10;&#10;Description automatically generated"/>
+            <wp:cNvGraphicFramePr>
+              <a:graphicFrameLocks xmlns:a="http://schemas.openxmlformats.org/drawingml/2006/main" noChangeAspect="1"/>
+            </wp:cNvGraphicFramePr>
+            <a:graphic xmlns:a="http://schemas.openxmlformats.org/drawingml/2006/main">
+              <a:graphicData uri="http://schemas.openxmlformats.org/drawingml/2006/picture">
+                <pic:pic xmlns:pic="http://schemas.openxmlformats.org/drawingml/2006/picture">
+                  <pic:nvPicPr>
+                    <pic:cNvPr id="1539921561" name="Picture 1" descr="A screenshot of a computer&#10;&#10;Description automatically generated"/>
+                    <pic:cNvPicPr/>
+                  </pic:nvPicPr>
+                  <pic:blipFill>
+                    <a:blip r:embed="rId16"/>
+                    <a:stretch>
+                      <a:fillRect/>
+                    </a:stretch>
+                  </pic:blipFill>
+                  <pic:spPr>
+                    <a:xfrm>
+                      <a:off x="0" y="0"/>
+                      <a:ext cx="5274310" cy="2359660"/>
+                    </a:xfrm>
+                    <a:prstGeom prst="rect">
+                      <a:avLst/>
+                    </a:prstGeom>
+                  </pic:spPr>
+                </pic:pic>
+              </a:graphicData>
+            </a:graphic>
+          </wp:inline>
+        </w:drawing>
+      </w:r>
+    </w:p>
+    <w:p>
+      <w:pPr>
+        <w:rPr>
+          <w:rFonts w:asciiTheme="minorBidi" w:hAnsiTheme="minorBidi"/>
+          <w:sz w:val="24"/>
+          <w:szCs w:val="24"/>
+          <w:rtl/>
+        </w:rPr>
+      </w:pPr>
+    </w:p>
+    <w:p>
+      <w:pPr>
+        <w:rPr>
+          <w:rFonts w:asciiTheme="minorBidi" w:hAnsiTheme="minorBidi"/>
+          <w:sz w:val="24"/>
+          <w:szCs w:val="24"/>
+          <w:rtl/>
+        </w:rPr>
+      </w:pPr>
+      <w:r>
+        <w:rPr>
+          <w:rFonts w:asciiTheme="minorBidi" w:hAnsiTheme="minorBidi" w:hint="cs"/>
+          <w:sz w:val="24"/>
+          <w:szCs w:val="24"/>
+          <w:rtl/>
+        </w:rPr>
+        <w:t xml:space="preserve">בקשת </w:t>
+      </w:r>
+      <w:r>
+        <w:rPr>
+          <w:rFonts w:asciiTheme="minorBidi" w:hAnsiTheme="minorBidi" w:hint="cs"/>
+          <w:sz w:val="24"/>
+          <w:szCs w:val="24"/>
+        </w:rPr>
+        <w:t>OPTIONS</w:t>
+      </w:r>
+    </w:p>
+    <w:p>
+      <w:pPr>
+        <w:rPr>
+          <w:rFonts w:asciiTheme="minorBidi" w:hAnsiTheme="minorBidi"/>
+          <w:sz w:val="24"/>
+          <w:szCs w:val="24"/>
+          <w:rtl/>
+        </w:rPr>
+      </w:pPr>
+      <w:r>
+        <w:rPr>
+          <w:rFonts w:asciiTheme="minorBidi" w:hAnsiTheme="minorBidi" w:cs="Arial"/>
+          <w:sz w:val="24"/>
+          <w:szCs w:val="24"/>
+          <w:rtl/>
+        </w:rPr>
+        <w:drawing>
+          <wp:inline distT="0" distB="0" distL="0" distR="0" wp14:anchorId="69843290" wp14:editId="70289AA1">
+            <wp:extent cx="5274310" cy="2205990"/>
+            <wp:effectExtent l="0" t="0" r="2540" b="3810"/>
+            <wp:docPr id="1111814301" name="Picture 1" descr="A screenshot of a computer&#10;&#10;Description automatically generated"/>
+            <wp:cNvGraphicFramePr>
+              <a:graphicFrameLocks xmlns:a="http://schemas.openxmlformats.org/drawingml/2006/main" noChangeAspect="1"/>
+            </wp:cNvGraphicFramePr>
+            <a:graphic xmlns:a="http://schemas.openxmlformats.org/drawingml/2006/main">
+              <a:graphicData uri="http://schemas.openxmlformats.org/drawingml/2006/picture">
+                <pic:pic xmlns:pic="http://schemas.openxmlformats.org/drawingml/2006/picture">
+                  <pic:nvPicPr>
+                    <pic:cNvPr id="1111814301" name="Picture 1" descr="A screenshot of a computer&#10;&#10;Description automatically generated"/>
+                    <pic:cNvPicPr/>
+                  </pic:nvPicPr>
+                  <pic:blipFill>
+                    <a:blip r:embed="rId17"/>
+                    <a:stretch>
+                      <a:fillRect/>
+                    </a:stretch>
+                  </pic:blipFill>
+                  <pic:spPr>
+                    <a:xfrm>
+                      <a:off x="0" y="0"/>
+                      <a:ext cx="5274310" cy="2205990"/>
+                    </a:xfrm>
+                    <a:prstGeom prst="rect">
+                      <a:avLst/>
+                    </a:prstGeom>
+                  </pic:spPr>
+                </pic:pic>
+              </a:graphicData>
+            </a:graphic>
+          </wp:inline>
+        </w:drawing>
+      </w:r>
+    </w:p>
+    <w:p>
+      <w:pPr>
+        <w:rPr>
+          <w:rFonts w:asciiTheme="minorBidi" w:hAnsiTheme="minorBidi"/>
+          <w:sz w:val="24"/>
+          <w:szCs w:val="24"/>
+          <w:rtl/>
+        </w:rPr>
+      </w:pPr>
+    </w:p>
+    <w:p>
+      <w:pPr>
+        <w:rPr>
+          <w:rFonts w:asciiTheme="minorBidi" w:hAnsiTheme="minorBidi"/>
+          <w:sz w:val="24"/>
+          <w:szCs w:val="24"/>
+          <w:rtl/>
+        </w:rPr>
+      </w:pPr>
+      <w:r>
+        <w:rPr>
+          <w:rFonts w:asciiTheme="minorBidi" w:hAnsiTheme="minorBidi" w:hint="cs"/>
+          <w:sz w:val="24"/>
+          <w:szCs w:val="24"/>
+          <w:rtl/>
+        </w:rPr>
+        <w:lastRenderedPageBreak/>
+        <w:t xml:space="preserve">בקשת </w:t>
+      </w:r>
+      <w:r>
+        <w:rPr>
+          <w:rFonts w:asciiTheme="minorBidi" w:hAnsiTheme="minorBidi" w:hint="cs"/>
+          <w:sz w:val="24"/>
+          <w:szCs w:val="24"/>
+        </w:rPr>
+        <w:t>TRACE</w:t>
+      </w:r>
+    </w:p>
+    <w:p>
+      <w:pPr>
+        <w:rPr>
+          <w:rFonts w:asciiTheme="minorBidi" w:hAnsiTheme="minorBidi" w:hint="cs"/>
+          <w:sz w:val="24"/>
+          <w:szCs w:val="24"/>
+          <w:rtl/>
+        </w:rPr>
+      </w:pPr>
+      <w:r>
+        <w:rPr>
+          <w:rFonts w:asciiTheme="minorBidi" w:hAnsiTheme="minorBidi" w:cs="Arial"/>
+          <w:sz w:val="24"/>
+          <w:szCs w:val="24"/>
+          <w:rtl/>
+        </w:rPr>
+        <w:drawing>
+          <wp:inline distT="0" distB="0" distL="0" distR="0" wp14:anchorId="6F6706B0" wp14:editId="7D5A0784">
+            <wp:extent cx="5274310" cy="2226310"/>
+            <wp:effectExtent l="0" t="0" r="2540" b="2540"/>
+            <wp:docPr id="525919969" name="Picture 1" descr="A screenshot of a computer&#10;&#10;Description automatically generated"/>
+            <wp:cNvGraphicFramePr>
+              <a:graphicFrameLocks xmlns:a="http://schemas.openxmlformats.org/drawingml/2006/main" noChangeAspect="1"/>
+            </wp:cNvGraphicFramePr>
+            <a:graphic xmlns:a="http://schemas.openxmlformats.org/drawingml/2006/main">
+              <a:graphicData uri="http://schemas.openxmlformats.org/drawingml/2006/picture">
+                <pic:pic xmlns:pic="http://schemas.openxmlformats.org/drawingml/2006/picture">
+                  <pic:nvPicPr>
+                    <pic:cNvPr id="525919969" name="Picture 1" descr="A screenshot of a computer&#10;&#10;Description automatically generated"/>
+                    <pic:cNvPicPr/>
+                  </pic:nvPicPr>
+                  <pic:blipFill>
+                    <a:blip r:embed="rId18"/>
+                    <a:stretch>
+                      <a:fillRect/>
+                    </a:stretch>
+                  </pic:blipFill>
+                  <pic:spPr>
+                    <a:xfrm>
+                      <a:off x="0" y="0"/>
+                      <a:ext cx="5274310" cy="2226310"/>
+                    </a:xfrm>
+                    <a:prstGeom prst="rect">
+                      <a:avLst/>
+                    </a:prstGeom>
+                  </pic:spPr>
+                </pic:pic>
+              </a:graphicData>
+            </a:graphic>
+          </wp:inline>
+        </w:drawing>
       </w:r>
     </w:p>
     <w:sectPr>

</xml_diff>

<commit_message>
add postman screen shots
</commit_message>
<xml_diff>
--- a/API.docx
+++ b/API.docx
@@ -968,6 +968,26 @@
             <w:pPr>
               <w:jc w:val="center"/>
               <w:rPr>
+                <w:rFonts w:ascii="Helvetica" w:hAnsi="Helvetica" w:cs="Helvetica"/>
+                <w:color w:val="212121"/>
+                <w:sz w:val="18"/>
+                <w:szCs w:val="18"/>
+                <w:shd w:val="clear" w:color="auto" w:fill="FFFFFF"/>
+                <w:rtl/>
+              </w:rPr>
+            </w:pPr>
+            <w:r>
+              <w:rPr>
+                <w:rFonts w:ascii="Helvetica" w:hAnsi="Helvetica" w:cs="Helvetica"/>
+                <w:color w:val="212121"/>
+                <w:sz w:val="18"/>
+                <w:szCs w:val="18"/>
+                <w:shd w:val="clear" w:color="auto" w:fill="FFFFFF"/>
+              </w:rPr>
+              <w:t>)</w:t>
+            </w:r>
+            <w:r>
+              <w:rPr>
                 <w:rFonts w:ascii="Helvetica" w:hAnsi="Helvetica" w:cs="Helvetica" w:hint="cs"/>
                 <w:color w:val="212121"/>
                 <w:sz w:val="18"/>
@@ -975,7 +995,8 @@
                 <w:shd w:val="clear" w:color="auto" w:fill="FFFFFF"/>
                 <w:rtl/>
               </w:rPr>
-            </w:pPr>
+              <w:t xml:space="preserve">ניתן גם לשלוח ללא </w:t>
+            </w:r>
             <w:r>
               <w:rPr>
                 <w:rFonts w:ascii="Helvetica" w:hAnsi="Helvetica" w:cs="Helvetica"/>
@@ -984,7 +1005,7 @@
                 <w:szCs w:val="18"/>
                 <w:shd w:val="clear" w:color="auto" w:fill="FFFFFF"/>
               </w:rPr>
-              <w:t>)</w:t>
+              <w:t>?lang</w:t>
             </w:r>
             <w:r>
               <w:rPr>
@@ -995,7 +1016,18 @@
                 <w:shd w:val="clear" w:color="auto" w:fill="FFFFFF"/>
                 <w:rtl/>
               </w:rPr>
-              <w:t xml:space="preserve">ניתן גם לשלוח ללא </w:t>
+              <w:t xml:space="preserve"> </w:t>
+            </w:r>
+            <w:r>
+              <w:rPr>
+                <w:rFonts w:ascii="Helvetica" w:hAnsi="Helvetica" w:cs="Helvetica" w:hint="cs"/>
+                <w:color w:val="212121"/>
+                <w:sz w:val="18"/>
+                <w:szCs w:val="18"/>
+                <w:shd w:val="clear" w:color="auto" w:fill="FFFFFF"/>
+                <w:rtl/>
+              </w:rPr>
+              <w:t>והקובץ ייוצר בתקיית ה</w:t>
             </w:r>
             <w:r>
               <w:rPr>
@@ -1005,7 +1037,7 @@
                 <w:szCs w:val="18"/>
                 <w:shd w:val="clear" w:color="auto" w:fill="FFFFFF"/>
               </w:rPr>
-              <w:t>?lang</w:t>
+              <w:t>en</w:t>
             </w:r>
             <w:r>
               <w:rPr>
@@ -1016,38 +1048,6 @@
                 <w:shd w:val="clear" w:color="auto" w:fill="FFFFFF"/>
                 <w:rtl/>
               </w:rPr>
-              <w:t xml:space="preserve"> </w:t>
-            </w:r>
-            <w:r>
-              <w:rPr>
-                <w:rFonts w:ascii="Helvetica" w:hAnsi="Helvetica" w:cs="Helvetica" w:hint="cs"/>
-                <w:color w:val="212121"/>
-                <w:sz w:val="18"/>
-                <w:szCs w:val="18"/>
-                <w:shd w:val="clear" w:color="auto" w:fill="FFFFFF"/>
-                <w:rtl/>
-              </w:rPr>
-              <w:t>והקובץ ייוצר בתקיית ה</w:t>
-            </w:r>
-            <w:r>
-              <w:rPr>
-                <w:rFonts w:ascii="Helvetica" w:hAnsi="Helvetica" w:cs="Helvetica"/>
-                <w:color w:val="212121"/>
-                <w:sz w:val="18"/>
-                <w:szCs w:val="18"/>
-                <w:shd w:val="clear" w:color="auto" w:fill="FFFFFF"/>
-              </w:rPr>
-              <w:t>en</w:t>
-            </w:r>
-            <w:r>
-              <w:rPr>
-                <w:rFonts w:ascii="Helvetica" w:hAnsi="Helvetica" w:cs="Helvetica" w:hint="cs"/>
-                <w:color w:val="212121"/>
-                <w:sz w:val="18"/>
-                <w:szCs w:val="18"/>
-                <w:shd w:val="clear" w:color="auto" w:fill="FFFFFF"/>
-                <w:rtl/>
-              </w:rPr>
               <w:t>)</w:t>
             </w:r>
           </w:p>
@@ -1071,9 +1071,6 @@
           <w:p>
             <w:pPr>
               <w:jc w:val="center"/>
-              <w:rPr>
-                <w:rFonts w:hint="cs"/>
-              </w:rPr>
             </w:pPr>
             <w:r>
               <w:rPr>
@@ -1583,12 +1580,28 @@
     <w:p>
       <w:pPr>
         <w:rPr>
+          <w:rFonts w:asciiTheme="minorBidi" w:hAnsiTheme="minorBidi"/>
+          <w:sz w:val="24"/>
+          <w:szCs w:val="24"/>
+        </w:rPr>
+      </w:pPr>
+      <w:r>
+        <w:rPr>
           <w:rFonts w:asciiTheme="minorBidi" w:hAnsiTheme="minorBidi" w:hint="cs"/>
           <w:sz w:val="24"/>
           <w:szCs w:val="24"/>
           <w:rtl/>
         </w:rPr>
-      </w:pPr>
+        <w:t xml:space="preserve">(ללא </w:t>
+      </w:r>
+      <w:r>
+        <w:rPr>
+          <w:rFonts w:asciiTheme="minorBidi" w:hAnsiTheme="minorBidi"/>
+          <w:sz w:val="24"/>
+          <w:szCs w:val="24"/>
+        </w:rPr>
+        <w:t>query string</w:t>
+      </w:r>
       <w:r>
         <w:rPr>
           <w:rFonts w:asciiTheme="minorBidi" w:hAnsiTheme="minorBidi" w:hint="cs"/>
@@ -1596,23 +1609,6 @@
           <w:szCs w:val="24"/>
           <w:rtl/>
         </w:rPr>
-        <w:t xml:space="preserve">(ללא </w:t>
-      </w:r>
-      <w:r>
-        <w:rPr>
-          <w:rFonts w:asciiTheme="minorBidi" w:hAnsiTheme="minorBidi"/>
-          <w:sz w:val="24"/>
-          <w:szCs w:val="24"/>
-        </w:rPr>
-        <w:t>query string</w:t>
-      </w:r>
-      <w:r>
-        <w:rPr>
-          <w:rFonts w:asciiTheme="minorBidi" w:hAnsiTheme="minorBidi" w:hint="cs"/>
-          <w:sz w:val="24"/>
-          <w:szCs w:val="24"/>
-          <w:rtl/>
-        </w:rPr>
         <w:t>)</w:t>
       </w:r>
     </w:p>
@@ -1622,11 +1618,65 @@
           <w:rFonts w:asciiTheme="minorBidi" w:hAnsiTheme="minorBidi"/>
           <w:sz w:val="24"/>
           <w:szCs w:val="24"/>
+          <w:rtl/>
         </w:rPr>
       </w:pPr>
       <w:r>
         <w:rPr>
           <w:rFonts w:asciiTheme="minorBidi" w:hAnsiTheme="minorBidi" w:cs="Arial"/>
+          <w:sz w:val="24"/>
+          <w:szCs w:val="24"/>
+          <w:rtl/>
+        </w:rPr>
+        <w:drawing>
+          <wp:inline distT="0" distB="0" distL="0" distR="0" wp14:anchorId="345E3DE3" wp14:editId="0541DDE6">
+            <wp:extent cx="5274310" cy="3456305"/>
+            <wp:effectExtent l="0" t="0" r="2540" b="0"/>
+            <wp:docPr id="618691243" name="Picture 1"/>
+            <wp:cNvGraphicFramePr>
+              <a:graphicFrameLocks xmlns:a="http://schemas.openxmlformats.org/drawingml/2006/main" noChangeAspect="1"/>
+            </wp:cNvGraphicFramePr>
+            <a:graphic xmlns:a="http://schemas.openxmlformats.org/drawingml/2006/main">
+              <a:graphicData uri="http://schemas.openxmlformats.org/drawingml/2006/picture">
+                <pic:pic xmlns:pic="http://schemas.openxmlformats.org/drawingml/2006/picture">
+                  <pic:nvPicPr>
+                    <pic:cNvPr id="618691243" name=""/>
+                    <pic:cNvPicPr/>
+                  </pic:nvPicPr>
+                  <pic:blipFill>
+                    <a:blip r:embed="rId7"/>
+                    <a:stretch>
+                      <a:fillRect/>
+                    </a:stretch>
+                  </pic:blipFill>
+                  <pic:spPr>
+                    <a:xfrm>
+                      <a:off x="0" y="0"/>
+                      <a:ext cx="5274310" cy="3456305"/>
+                    </a:xfrm>
+                    <a:prstGeom prst="rect">
+                      <a:avLst/>
+                    </a:prstGeom>
+                  </pic:spPr>
+                </pic:pic>
+              </a:graphicData>
+            </a:graphic>
+          </wp:inline>
+        </w:drawing>
+      </w:r>
+    </w:p>
+    <w:p>
+      <w:pPr>
+        <w:rPr>
+          <w:rFonts w:asciiTheme="minorBidi" w:hAnsiTheme="minorBidi"/>
+          <w:sz w:val="24"/>
+          <w:szCs w:val="24"/>
+        </w:rPr>
+      </w:pPr>
+      <w:r>
+        <w:rPr>
+          <w:rFonts w:asciiTheme="minorBidi" w:hAnsiTheme="minorBidi" w:cs="Arial"/>
+          <w:noProof/>
           <w:sz w:val="24"/>
           <w:szCs w:val="24"/>
           <w:rtl/>
@@ -1647,7 +1697,7 @@
                     <pic:cNvPicPr/>
                   </pic:nvPicPr>
                   <pic:blipFill>
-                    <a:blip r:embed="rId7"/>
+                    <a:blip r:embed="rId8"/>
                     <a:stretch>
                       <a:fillRect/>
                     </a:stretch>
@@ -1676,6 +1726,51 @@
           <w:szCs w:val="24"/>
         </w:rPr>
       </w:pPr>
+    </w:p>
+    <w:p>
+      <w:pPr>
+        <w:rPr>
+          <w:rFonts w:asciiTheme="minorBidi" w:hAnsiTheme="minorBidi"/>
+          <w:sz w:val="24"/>
+          <w:szCs w:val="24"/>
+        </w:rPr>
+      </w:pPr>
+    </w:p>
+    <w:p>
+      <w:pPr>
+        <w:rPr>
+          <w:rFonts w:asciiTheme="minorBidi" w:hAnsiTheme="minorBidi"/>
+          <w:sz w:val="24"/>
+          <w:szCs w:val="24"/>
+        </w:rPr>
+      </w:pPr>
+    </w:p>
+    <w:p>
+      <w:pPr>
+        <w:rPr>
+          <w:rFonts w:asciiTheme="minorBidi" w:hAnsiTheme="minorBidi"/>
+          <w:sz w:val="24"/>
+          <w:szCs w:val="24"/>
+        </w:rPr>
+      </w:pPr>
+    </w:p>
+    <w:p>
+      <w:pPr>
+        <w:rPr>
+          <w:rFonts w:asciiTheme="minorBidi" w:hAnsiTheme="minorBidi"/>
+          <w:sz w:val="24"/>
+          <w:szCs w:val="24"/>
+        </w:rPr>
+      </w:pPr>
+    </w:p>
+    <w:p>
+      <w:pPr>
+        <w:rPr>
+          <w:rFonts w:asciiTheme="minorBidi" w:hAnsiTheme="minorBidi"/>
+          <w:sz w:val="24"/>
+          <w:szCs w:val="24"/>
+        </w:rPr>
+      </w:pPr>
       <w:r>
         <w:rPr>
           <w:rFonts w:asciiTheme="minorBidi" w:hAnsiTheme="minorBidi" w:hint="cs"/>
@@ -1683,6 +1778,7 @@
           <w:szCs w:val="24"/>
           <w:rtl/>
         </w:rPr>
+        <w:lastRenderedPageBreak/>
         <w:t xml:space="preserve">עם </w:t>
       </w:r>
       <w:r>
@@ -1710,7 +1806,60 @@
           <w:rtl/>
         </w:rPr>
         <w:drawing>
-          <wp:inline distT="0" distB="0" distL="0" distR="0" wp14:anchorId="5D41FCF4" wp14:editId="46E31CC2">
+          <wp:inline distT="0" distB="0" distL="0" distR="0" wp14:anchorId="5A1CC626" wp14:editId="6671E865">
+            <wp:extent cx="5274310" cy="3439795"/>
+            <wp:effectExtent l="0" t="0" r="2540" b="8255"/>
+            <wp:docPr id="1303922424" name="Picture 1" descr="A screenshot of a computer&#10;&#10;Description automatically generated"/>
+            <wp:cNvGraphicFramePr>
+              <a:graphicFrameLocks xmlns:a="http://schemas.openxmlformats.org/drawingml/2006/main" noChangeAspect="1"/>
+            </wp:cNvGraphicFramePr>
+            <a:graphic xmlns:a="http://schemas.openxmlformats.org/drawingml/2006/main">
+              <a:graphicData uri="http://schemas.openxmlformats.org/drawingml/2006/picture">
+                <pic:pic xmlns:pic="http://schemas.openxmlformats.org/drawingml/2006/picture">
+                  <pic:nvPicPr>
+                    <pic:cNvPr id="1303922424" name="Picture 1" descr="A screenshot of a computer&#10;&#10;Description automatically generated"/>
+                    <pic:cNvPicPr/>
+                  </pic:nvPicPr>
+                  <pic:blipFill>
+                    <a:blip r:embed="rId9"/>
+                    <a:stretch>
+                      <a:fillRect/>
+                    </a:stretch>
+                  </pic:blipFill>
+                  <pic:spPr>
+                    <a:xfrm>
+                      <a:off x="0" y="0"/>
+                      <a:ext cx="5274310" cy="3439795"/>
+                    </a:xfrm>
+                    <a:prstGeom prst="rect">
+                      <a:avLst/>
+                    </a:prstGeom>
+                  </pic:spPr>
+                </pic:pic>
+              </a:graphicData>
+            </a:graphic>
+          </wp:inline>
+        </w:drawing>
+      </w:r>
+    </w:p>
+    <w:p>
+      <w:pPr>
+        <w:rPr>
+          <w:rFonts w:asciiTheme="minorBidi" w:hAnsiTheme="minorBidi"/>
+          <w:sz w:val="24"/>
+          <w:szCs w:val="24"/>
+        </w:rPr>
+      </w:pPr>
+      <w:r>
+        <w:rPr>
+          <w:rFonts w:asciiTheme="minorBidi" w:hAnsiTheme="minorBidi" w:cs="Arial"/>
+          <w:noProof/>
+          <w:sz w:val="24"/>
+          <w:szCs w:val="24"/>
+          <w:rtl/>
+        </w:rPr>
+        <w:drawing>
+          <wp:inline distT="0" distB="0" distL="0" distR="0" wp14:anchorId="5D41FCF4" wp14:editId="592CC834">
             <wp:extent cx="5274310" cy="2466975"/>
             <wp:effectExtent l="0" t="0" r="2540" b="9525"/>
             <wp:docPr id="128667271" name="Picture 1" descr="A screenshot of a computer&#10;&#10;Description automatically generated"/>
@@ -1725,7 +1874,7 @@
                     <pic:cNvPicPr/>
                   </pic:nvPicPr>
                   <pic:blipFill>
-                    <a:blip r:embed="rId8"/>
+                    <a:blip r:embed="rId10"/>
                     <a:stretch>
                       <a:fillRect/>
                     </a:stretch>
@@ -1763,60 +1912,6 @@
           <w:szCs w:val="24"/>
         </w:rPr>
       </w:pPr>
-    </w:p>
-    <w:p>
-      <w:pPr>
-        <w:rPr>
-          <w:rFonts w:asciiTheme="minorBidi" w:hAnsiTheme="minorBidi"/>
-          <w:sz w:val="24"/>
-          <w:szCs w:val="24"/>
-        </w:rPr>
-      </w:pPr>
-    </w:p>
-    <w:p>
-      <w:pPr>
-        <w:rPr>
-          <w:rFonts w:asciiTheme="minorBidi" w:hAnsiTheme="minorBidi"/>
-          <w:sz w:val="24"/>
-          <w:szCs w:val="24"/>
-        </w:rPr>
-      </w:pPr>
-    </w:p>
-    <w:p>
-      <w:pPr>
-        <w:rPr>
-          <w:rFonts w:asciiTheme="minorBidi" w:hAnsiTheme="minorBidi"/>
-          <w:sz w:val="24"/>
-          <w:szCs w:val="24"/>
-        </w:rPr>
-      </w:pPr>
-    </w:p>
-    <w:p>
-      <w:pPr>
-        <w:rPr>
-          <w:rFonts w:asciiTheme="minorBidi" w:hAnsiTheme="minorBidi"/>
-          <w:sz w:val="24"/>
-          <w:szCs w:val="24"/>
-        </w:rPr>
-      </w:pPr>
-    </w:p>
-    <w:p>
-      <w:pPr>
-        <w:rPr>
-          <w:rFonts w:asciiTheme="minorBidi" w:hAnsiTheme="minorBidi"/>
-          <w:sz w:val="24"/>
-          <w:szCs w:val="24"/>
-        </w:rPr>
-      </w:pPr>
-    </w:p>
-    <w:p>
-      <w:pPr>
-        <w:rPr>
-          <w:rFonts w:asciiTheme="minorBidi" w:hAnsiTheme="minorBidi"/>
-          <w:sz w:val="24"/>
-          <w:szCs w:val="24"/>
-        </w:rPr>
-      </w:pPr>
       <w:r>
         <w:rPr>
           <w:rFonts w:asciiTheme="minorBidi" w:hAnsiTheme="minorBidi" w:hint="cs"/>
@@ -1835,18 +1930,62 @@
         </w:rPr>
         <w:t>post</w:t>
       </w:r>
-    </w:p>
-    <w:p>
-      <w:pPr>
-        <w:rPr>
-          <w:rFonts w:asciiTheme="minorBidi" w:hAnsiTheme="minorBidi"/>
-          <w:sz w:val="24"/>
-          <w:szCs w:val="24"/>
-        </w:rPr>
-      </w:pPr>
       <w:r>
         <w:rPr>
           <w:rFonts w:asciiTheme="minorBidi" w:hAnsiTheme="minorBidi" w:cs="Arial"/>
+          <w:sz w:val="24"/>
+          <w:szCs w:val="24"/>
+          <w:rtl/>
+        </w:rPr>
+        <w:drawing>
+          <wp:inline distT="0" distB="0" distL="0" distR="0" wp14:anchorId="5C6170A0" wp14:editId="551270DC">
+            <wp:extent cx="5274310" cy="2393315"/>
+            <wp:effectExtent l="0" t="0" r="2540" b="6985"/>
+            <wp:docPr id="1467616081" name="Picture 1" descr="A screenshot of a computer&#10;&#10;Description automatically generated"/>
+            <wp:cNvGraphicFramePr>
+              <a:graphicFrameLocks xmlns:a="http://schemas.openxmlformats.org/drawingml/2006/main" noChangeAspect="1"/>
+            </wp:cNvGraphicFramePr>
+            <a:graphic xmlns:a="http://schemas.openxmlformats.org/drawingml/2006/main">
+              <a:graphicData uri="http://schemas.openxmlformats.org/drawingml/2006/picture">
+                <pic:pic xmlns:pic="http://schemas.openxmlformats.org/drawingml/2006/picture">
+                  <pic:nvPicPr>
+                    <pic:cNvPr id="1467616081" name="Picture 1" descr="A screenshot of a computer&#10;&#10;Description automatically generated"/>
+                    <pic:cNvPicPr/>
+                  </pic:nvPicPr>
+                  <pic:blipFill>
+                    <a:blip r:embed="rId11"/>
+                    <a:stretch>
+                      <a:fillRect/>
+                    </a:stretch>
+                  </pic:blipFill>
+                  <pic:spPr>
+                    <a:xfrm>
+                      <a:off x="0" y="0"/>
+                      <a:ext cx="5274310" cy="2393315"/>
+                    </a:xfrm>
+                    <a:prstGeom prst="rect">
+                      <a:avLst/>
+                    </a:prstGeom>
+                  </pic:spPr>
+                </pic:pic>
+              </a:graphicData>
+            </a:graphic>
+          </wp:inline>
+        </w:drawing>
+      </w:r>
+    </w:p>
+    <w:p>
+      <w:pPr>
+        <w:rPr>
+          <w:rFonts w:asciiTheme="minorBidi" w:hAnsiTheme="minorBidi"/>
+          <w:sz w:val="24"/>
+          <w:szCs w:val="24"/>
+        </w:rPr>
+      </w:pPr>
+      <w:r>
+        <w:rPr>
+          <w:rFonts w:asciiTheme="minorBidi" w:hAnsiTheme="minorBidi" w:cs="Arial"/>
+          <w:noProof/>
           <w:sz w:val="24"/>
           <w:szCs w:val="24"/>
           <w:rtl/>
@@ -1867,7 +2006,7 @@
                     <pic:cNvPicPr/>
                   </pic:nvPicPr>
                   <pic:blipFill>
-                    <a:blip r:embed="rId9"/>
+                    <a:blip r:embed="rId12"/>
                     <a:stretch>
                       <a:fillRect/>
                     </a:stretch>
@@ -1896,16 +2035,6 @@
           <w:szCs w:val="24"/>
         </w:rPr>
       </w:pPr>
-    </w:p>
-    <w:p>
-      <w:pPr>
-        <w:rPr>
-          <w:rFonts w:asciiTheme="minorBidi" w:hAnsiTheme="minorBidi"/>
-          <w:sz w:val="24"/>
-          <w:szCs w:val="24"/>
-          <w:rtl/>
-        </w:rPr>
-      </w:pPr>
       <w:r>
         <w:rPr>
           <w:rFonts w:asciiTheme="minorBidi" w:hAnsiTheme="minorBidi" w:hint="cs"/>
@@ -1950,6 +2079,61 @@
           <w:szCs w:val="24"/>
           <w:rtl/>
         </w:rPr>
+        <w:drawing>
+          <wp:inline distT="0" distB="0" distL="0" distR="0" wp14:anchorId="1A2B7206" wp14:editId="7B64A301">
+            <wp:extent cx="5274310" cy="3399790"/>
+            <wp:effectExtent l="0" t="0" r="2540" b="0"/>
+            <wp:docPr id="1028974231" name="Picture 1"/>
+            <wp:cNvGraphicFramePr>
+              <a:graphicFrameLocks xmlns:a="http://schemas.openxmlformats.org/drawingml/2006/main" noChangeAspect="1"/>
+            </wp:cNvGraphicFramePr>
+            <a:graphic xmlns:a="http://schemas.openxmlformats.org/drawingml/2006/main">
+              <a:graphicData uri="http://schemas.openxmlformats.org/drawingml/2006/picture">
+                <pic:pic xmlns:pic="http://schemas.openxmlformats.org/drawingml/2006/picture">
+                  <pic:nvPicPr>
+                    <pic:cNvPr id="1028974231" name=""/>
+                    <pic:cNvPicPr/>
+                  </pic:nvPicPr>
+                  <pic:blipFill>
+                    <a:blip r:embed="rId13"/>
+                    <a:stretch>
+                      <a:fillRect/>
+                    </a:stretch>
+                  </pic:blipFill>
+                  <pic:spPr>
+                    <a:xfrm>
+                      <a:off x="0" y="0"/>
+                      <a:ext cx="5274310" cy="3399790"/>
+                    </a:xfrm>
+                    <a:prstGeom prst="rect">
+                      <a:avLst/>
+                    </a:prstGeom>
+                  </pic:spPr>
+                </pic:pic>
+              </a:graphicData>
+            </a:graphic>
+          </wp:inline>
+        </w:drawing>
+      </w:r>
+    </w:p>
+    <w:p>
+      <w:pPr>
+        <w:rPr>
+          <w:rFonts w:asciiTheme="minorBidi" w:hAnsiTheme="minorBidi"/>
+          <w:sz w:val="24"/>
+          <w:szCs w:val="24"/>
+          <w:rtl/>
+        </w:rPr>
+      </w:pPr>
+      <w:r>
+        <w:rPr>
+          <w:rFonts w:asciiTheme="minorBidi" w:hAnsiTheme="minorBidi" w:cs="Arial"/>
+          <w:noProof/>
+          <w:sz w:val="24"/>
+          <w:szCs w:val="24"/>
+          <w:rtl/>
+        </w:rPr>
+        <w:lastRenderedPageBreak/>
         <w:drawing>
           <wp:inline distT="0" distB="0" distL="0" distR="0" wp14:anchorId="303314FA" wp14:editId="4C6A9027">
             <wp:extent cx="5274310" cy="2357120"/>
@@ -1966,7 +2150,7 @@
                     <pic:cNvPicPr/>
                   </pic:nvPicPr>
                   <pic:blipFill>
-                    <a:blip r:embed="rId10"/>
+                    <a:blip r:embed="rId14"/>
                     <a:stretch>
                       <a:fillRect/>
                     </a:stretch>
@@ -2039,6 +2223,59 @@
           <w:rtl/>
         </w:rPr>
         <w:drawing>
+          <wp:inline distT="0" distB="0" distL="0" distR="0" wp14:anchorId="1CCD019B" wp14:editId="4DEB15F3">
+            <wp:extent cx="5274310" cy="2587625"/>
+            <wp:effectExtent l="0" t="0" r="2540" b="3175"/>
+            <wp:docPr id="427943483" name="Picture 1"/>
+            <wp:cNvGraphicFramePr>
+              <a:graphicFrameLocks xmlns:a="http://schemas.openxmlformats.org/drawingml/2006/main" noChangeAspect="1"/>
+            </wp:cNvGraphicFramePr>
+            <a:graphic xmlns:a="http://schemas.openxmlformats.org/drawingml/2006/main">
+              <a:graphicData uri="http://schemas.openxmlformats.org/drawingml/2006/picture">
+                <pic:pic xmlns:pic="http://schemas.openxmlformats.org/drawingml/2006/picture">
+                  <pic:nvPicPr>
+                    <pic:cNvPr id="427943483" name=""/>
+                    <pic:cNvPicPr/>
+                  </pic:nvPicPr>
+                  <pic:blipFill>
+                    <a:blip r:embed="rId15"/>
+                    <a:stretch>
+                      <a:fillRect/>
+                    </a:stretch>
+                  </pic:blipFill>
+                  <pic:spPr>
+                    <a:xfrm>
+                      <a:off x="0" y="0"/>
+                      <a:ext cx="5274310" cy="2587625"/>
+                    </a:xfrm>
+                    <a:prstGeom prst="rect">
+                      <a:avLst/>
+                    </a:prstGeom>
+                  </pic:spPr>
+                </pic:pic>
+              </a:graphicData>
+            </a:graphic>
+          </wp:inline>
+        </w:drawing>
+      </w:r>
+    </w:p>
+    <w:p>
+      <w:pPr>
+        <w:rPr>
+          <w:rFonts w:asciiTheme="minorBidi" w:hAnsiTheme="minorBidi"/>
+          <w:sz w:val="24"/>
+          <w:szCs w:val="24"/>
+        </w:rPr>
+      </w:pPr>
+      <w:r>
+        <w:rPr>
+          <w:rFonts w:asciiTheme="minorBidi" w:hAnsiTheme="minorBidi" w:cs="Arial"/>
+          <w:noProof/>
+          <w:sz w:val="24"/>
+          <w:szCs w:val="24"/>
+          <w:rtl/>
+        </w:rPr>
+        <w:drawing>
           <wp:inline distT="0" distB="0" distL="0" distR="0" wp14:anchorId="2E0779B4" wp14:editId="7F553416">
             <wp:extent cx="5274310" cy="2183765"/>
             <wp:effectExtent l="0" t="0" r="2540" b="6985"/>
@@ -2054,7 +2291,7 @@
                     <pic:cNvPicPr/>
                   </pic:nvPicPr>
                   <pic:blipFill>
-                    <a:blip r:embed="rId11"/>
+                    <a:blip r:embed="rId16"/>
                     <a:stretch>
                       <a:fillRect/>
                     </a:stretch>
@@ -2092,6 +2329,24 @@
           <w:szCs w:val="24"/>
         </w:rPr>
       </w:pPr>
+    </w:p>
+    <w:p>
+      <w:pPr>
+        <w:rPr>
+          <w:rFonts w:asciiTheme="minorBidi" w:hAnsiTheme="minorBidi"/>
+          <w:sz w:val="24"/>
+          <w:szCs w:val="24"/>
+        </w:rPr>
+      </w:pPr>
+    </w:p>
+    <w:p>
+      <w:pPr>
+        <w:rPr>
+          <w:rFonts w:asciiTheme="minorBidi" w:hAnsiTheme="minorBidi"/>
+          <w:sz w:val="24"/>
+          <w:szCs w:val="24"/>
+        </w:rPr>
+      </w:pPr>
       <w:r>
         <w:rPr>
           <w:rFonts w:asciiTheme="minorBidi" w:hAnsiTheme="minorBidi" w:hint="cs"/>
@@ -2122,6 +2377,59 @@
       <w:r>
         <w:rPr>
           <w:rFonts w:asciiTheme="minorBidi" w:hAnsiTheme="minorBidi" w:cs="Arial"/>
+          <w:sz w:val="24"/>
+          <w:szCs w:val="24"/>
+          <w:rtl/>
+        </w:rPr>
+        <w:drawing>
+          <wp:inline distT="0" distB="0" distL="0" distR="0" wp14:anchorId="503C8A74" wp14:editId="0C1E1D5C">
+            <wp:extent cx="5274310" cy="2319020"/>
+            <wp:effectExtent l="0" t="0" r="2540" b="5080"/>
+            <wp:docPr id="2066775355" name="Picture 1" descr="A screenshot of a computer&#10;&#10;Description automatically generated"/>
+            <wp:cNvGraphicFramePr>
+              <a:graphicFrameLocks xmlns:a="http://schemas.openxmlformats.org/drawingml/2006/main" noChangeAspect="1"/>
+            </wp:cNvGraphicFramePr>
+            <a:graphic xmlns:a="http://schemas.openxmlformats.org/drawingml/2006/main">
+              <a:graphicData uri="http://schemas.openxmlformats.org/drawingml/2006/picture">
+                <pic:pic xmlns:pic="http://schemas.openxmlformats.org/drawingml/2006/picture">
+                  <pic:nvPicPr>
+                    <pic:cNvPr id="2066775355" name="Picture 1" descr="A screenshot of a computer&#10;&#10;Description automatically generated"/>
+                    <pic:cNvPicPr/>
+                  </pic:nvPicPr>
+                  <pic:blipFill>
+                    <a:blip r:embed="rId17"/>
+                    <a:stretch>
+                      <a:fillRect/>
+                    </a:stretch>
+                  </pic:blipFill>
+                  <pic:spPr>
+                    <a:xfrm>
+                      <a:off x="0" y="0"/>
+                      <a:ext cx="5274310" cy="2319020"/>
+                    </a:xfrm>
+                    <a:prstGeom prst="rect">
+                      <a:avLst/>
+                    </a:prstGeom>
+                  </pic:spPr>
+                </pic:pic>
+              </a:graphicData>
+            </a:graphic>
+          </wp:inline>
+        </w:drawing>
+      </w:r>
+    </w:p>
+    <w:p>
+      <w:pPr>
+        <w:rPr>
+          <w:rFonts w:asciiTheme="minorBidi" w:hAnsiTheme="minorBidi"/>
+          <w:sz w:val="24"/>
+          <w:szCs w:val="24"/>
+        </w:rPr>
+      </w:pPr>
+      <w:r>
+        <w:rPr>
+          <w:rFonts w:asciiTheme="minorBidi" w:hAnsiTheme="minorBidi" w:cs="Arial"/>
+          <w:noProof/>
           <w:sz w:val="24"/>
           <w:szCs w:val="24"/>
           <w:rtl/>
@@ -2142,7 +2450,7 @@
                     <pic:cNvPicPr/>
                   </pic:nvPicPr>
                   <pic:blipFill>
-                    <a:blip r:embed="rId12"/>
+                    <a:blip r:embed="rId18"/>
                     <a:stretch>
                       <a:fillRect/>
                     </a:stretch>
@@ -2214,6 +2522,60 @@
           <w:rtl/>
         </w:rPr>
         <w:drawing>
+          <wp:inline distT="0" distB="0" distL="0" distR="0" wp14:anchorId="56587D9F" wp14:editId="57D73145">
+            <wp:extent cx="5274310" cy="2282190"/>
+            <wp:effectExtent l="0" t="0" r="2540" b="3810"/>
+            <wp:docPr id="1548732249" name="Picture 1" descr="A screenshot of a computer&#10;&#10;Description automatically generated"/>
+            <wp:cNvGraphicFramePr>
+              <a:graphicFrameLocks xmlns:a="http://schemas.openxmlformats.org/drawingml/2006/main" noChangeAspect="1"/>
+            </wp:cNvGraphicFramePr>
+            <a:graphic xmlns:a="http://schemas.openxmlformats.org/drawingml/2006/main">
+              <a:graphicData uri="http://schemas.openxmlformats.org/drawingml/2006/picture">
+                <pic:pic xmlns:pic="http://schemas.openxmlformats.org/drawingml/2006/picture">
+                  <pic:nvPicPr>
+                    <pic:cNvPr id="1548732249" name="Picture 1" descr="A screenshot of a computer&#10;&#10;Description automatically generated"/>
+                    <pic:cNvPicPr/>
+                  </pic:nvPicPr>
+                  <pic:blipFill>
+                    <a:blip r:embed="rId19"/>
+                    <a:stretch>
+                      <a:fillRect/>
+                    </a:stretch>
+                  </pic:blipFill>
+                  <pic:spPr>
+                    <a:xfrm>
+                      <a:off x="0" y="0"/>
+                      <a:ext cx="5274310" cy="2282190"/>
+                    </a:xfrm>
+                    <a:prstGeom prst="rect">
+                      <a:avLst/>
+                    </a:prstGeom>
+                  </pic:spPr>
+                </pic:pic>
+              </a:graphicData>
+            </a:graphic>
+          </wp:inline>
+        </w:drawing>
+      </w:r>
+    </w:p>
+    <w:p>
+      <w:pPr>
+        <w:rPr>
+          <w:rFonts w:asciiTheme="minorBidi" w:hAnsiTheme="minorBidi"/>
+          <w:sz w:val="24"/>
+          <w:szCs w:val="24"/>
+        </w:rPr>
+      </w:pPr>
+      <w:r>
+        <w:rPr>
+          <w:rFonts w:asciiTheme="minorBidi" w:hAnsiTheme="minorBidi" w:cs="Arial"/>
+          <w:noProof/>
+          <w:sz w:val="24"/>
+          <w:szCs w:val="24"/>
+          <w:rtl/>
+        </w:rPr>
+        <w:lastRenderedPageBreak/>
+        <w:drawing>
           <wp:inline distT="0" distB="0" distL="0" distR="0" wp14:anchorId="10338D1C" wp14:editId="1CEB937B">
             <wp:extent cx="5274310" cy="2252980"/>
             <wp:effectExtent l="0" t="0" r="2540" b="0"/>
@@ -2229,7 +2591,7 @@
                     <pic:cNvPicPr/>
                   </pic:nvPicPr>
                   <pic:blipFill>
-                    <a:blip r:embed="rId13"/>
+                    <a:blip r:embed="rId20"/>
                     <a:stretch>
                       <a:fillRect/>
                     </a:stretch>
@@ -2301,6 +2663,59 @@
           <w:rtl/>
         </w:rPr>
         <w:drawing>
+          <wp:inline distT="0" distB="0" distL="0" distR="0" wp14:anchorId="1020BBB2" wp14:editId="6CB8A8FB">
+            <wp:extent cx="5274310" cy="2128520"/>
+            <wp:effectExtent l="0" t="0" r="2540" b="5080"/>
+            <wp:docPr id="1138161801" name="Picture 1" descr="A screenshot of a computer&#10;&#10;Description automatically generated"/>
+            <wp:cNvGraphicFramePr>
+              <a:graphicFrameLocks xmlns:a="http://schemas.openxmlformats.org/drawingml/2006/main" noChangeAspect="1"/>
+            </wp:cNvGraphicFramePr>
+            <a:graphic xmlns:a="http://schemas.openxmlformats.org/drawingml/2006/main">
+              <a:graphicData uri="http://schemas.openxmlformats.org/drawingml/2006/picture">
+                <pic:pic xmlns:pic="http://schemas.openxmlformats.org/drawingml/2006/picture">
+                  <pic:nvPicPr>
+                    <pic:cNvPr id="1138161801" name="Picture 1" descr="A screenshot of a computer&#10;&#10;Description automatically generated"/>
+                    <pic:cNvPicPr/>
+                  </pic:nvPicPr>
+                  <pic:blipFill>
+                    <a:blip r:embed="rId21"/>
+                    <a:stretch>
+                      <a:fillRect/>
+                    </a:stretch>
+                  </pic:blipFill>
+                  <pic:spPr>
+                    <a:xfrm>
+                      <a:off x="0" y="0"/>
+                      <a:ext cx="5274310" cy="2128520"/>
+                    </a:xfrm>
+                    <a:prstGeom prst="rect">
+                      <a:avLst/>
+                    </a:prstGeom>
+                  </pic:spPr>
+                </pic:pic>
+              </a:graphicData>
+            </a:graphic>
+          </wp:inline>
+        </w:drawing>
+      </w:r>
+    </w:p>
+    <w:p>
+      <w:pPr>
+        <w:rPr>
+          <w:rFonts w:asciiTheme="minorBidi" w:hAnsiTheme="minorBidi"/>
+          <w:sz w:val="24"/>
+          <w:szCs w:val="24"/>
+        </w:rPr>
+      </w:pPr>
+      <w:r>
+        <w:rPr>
+          <w:rFonts w:asciiTheme="minorBidi" w:hAnsiTheme="minorBidi" w:cs="Arial"/>
+          <w:noProof/>
+          <w:sz w:val="24"/>
+          <w:szCs w:val="24"/>
+          <w:rtl/>
+        </w:rPr>
+        <w:drawing>
           <wp:inline distT="0" distB="0" distL="0" distR="0" wp14:anchorId="6F210A2E" wp14:editId="77169FFA">
             <wp:extent cx="5274310" cy="2150110"/>
             <wp:effectExtent l="0" t="0" r="2540" b="2540"/>
@@ -2316,7 +2731,7 @@
                     <pic:cNvPicPr/>
                   </pic:nvPicPr>
                   <pic:blipFill>
-                    <a:blip r:embed="rId14"/>
+                    <a:blip r:embed="rId22"/>
                     <a:stretch>
                       <a:fillRect/>
                     </a:stretch>
@@ -2352,7 +2767,42 @@
           <w:rFonts w:asciiTheme="minorBidi" w:hAnsiTheme="minorBidi"/>
           <w:sz w:val="24"/>
           <w:szCs w:val="24"/>
-          <w:rtl/>
+        </w:rPr>
+      </w:pPr>
+    </w:p>
+    <w:p>
+      <w:pPr>
+        <w:rPr>
+          <w:rFonts w:asciiTheme="minorBidi" w:hAnsiTheme="minorBidi"/>
+          <w:sz w:val="24"/>
+          <w:szCs w:val="24"/>
+        </w:rPr>
+      </w:pPr>
+    </w:p>
+    <w:p>
+      <w:pPr>
+        <w:rPr>
+          <w:rFonts w:asciiTheme="minorBidi" w:hAnsiTheme="minorBidi"/>
+          <w:sz w:val="24"/>
+          <w:szCs w:val="24"/>
+        </w:rPr>
+      </w:pPr>
+    </w:p>
+    <w:p>
+      <w:pPr>
+        <w:rPr>
+          <w:rFonts w:asciiTheme="minorBidi" w:hAnsiTheme="minorBidi"/>
+          <w:sz w:val="24"/>
+          <w:szCs w:val="24"/>
+        </w:rPr>
+      </w:pPr>
+    </w:p>
+    <w:p>
+      <w:pPr>
+        <w:rPr>
+          <w:rFonts w:asciiTheme="minorBidi" w:hAnsiTheme="minorBidi"/>
+          <w:sz w:val="24"/>
+          <w:szCs w:val="24"/>
         </w:rPr>
       </w:pPr>
       <w:r>
@@ -2378,6 +2828,60 @@
       <w:r>
         <w:rPr>
           <w:rFonts w:asciiTheme="minorBidi" w:hAnsiTheme="minorBidi" w:cs="Arial"/>
+          <w:sz w:val="24"/>
+          <w:szCs w:val="24"/>
+          <w:rtl/>
+        </w:rPr>
+        <w:drawing>
+          <wp:inline distT="0" distB="0" distL="0" distR="0" wp14:anchorId="06FD648F" wp14:editId="5EB3DE90">
+            <wp:extent cx="5274310" cy="2179955"/>
+            <wp:effectExtent l="0" t="0" r="2540" b="0"/>
+            <wp:docPr id="1737600775" name="Picture 1" descr="A screenshot of a computer&#10;&#10;Description automatically generated"/>
+            <wp:cNvGraphicFramePr>
+              <a:graphicFrameLocks xmlns:a="http://schemas.openxmlformats.org/drawingml/2006/main" noChangeAspect="1"/>
+            </wp:cNvGraphicFramePr>
+            <a:graphic xmlns:a="http://schemas.openxmlformats.org/drawingml/2006/main">
+              <a:graphicData uri="http://schemas.openxmlformats.org/drawingml/2006/picture">
+                <pic:pic xmlns:pic="http://schemas.openxmlformats.org/drawingml/2006/picture">
+                  <pic:nvPicPr>
+                    <pic:cNvPr id="1737600775" name="Picture 1" descr="A screenshot of a computer&#10;&#10;Description automatically generated"/>
+                    <pic:cNvPicPr/>
+                  </pic:nvPicPr>
+                  <pic:blipFill>
+                    <a:blip r:embed="rId23"/>
+                    <a:stretch>
+                      <a:fillRect/>
+                    </a:stretch>
+                  </pic:blipFill>
+                  <pic:spPr>
+                    <a:xfrm>
+                      <a:off x="0" y="0"/>
+                      <a:ext cx="5274310" cy="2179955"/>
+                    </a:xfrm>
+                    <a:prstGeom prst="rect">
+                      <a:avLst/>
+                    </a:prstGeom>
+                  </pic:spPr>
+                </pic:pic>
+              </a:graphicData>
+            </a:graphic>
+          </wp:inline>
+        </w:drawing>
+      </w:r>
+    </w:p>
+    <w:p>
+      <w:pPr>
+        <w:rPr>
+          <w:rFonts w:asciiTheme="minorBidi" w:hAnsiTheme="minorBidi"/>
+          <w:sz w:val="24"/>
+          <w:szCs w:val="24"/>
+          <w:rtl/>
+        </w:rPr>
+      </w:pPr>
+      <w:r>
+        <w:rPr>
+          <w:rFonts w:asciiTheme="minorBidi" w:hAnsiTheme="minorBidi" w:cs="Arial"/>
+          <w:noProof/>
           <w:sz w:val="24"/>
           <w:szCs w:val="24"/>
           <w:rtl/>
@@ -2398,7 +2902,7 @@
                     <pic:cNvPicPr/>
                   </pic:nvPicPr>
                   <pic:blipFill>
-                    <a:blip r:embed="rId15"/>
+                    <a:blip r:embed="rId24"/>
                     <a:stretch>
                       <a:fillRect/>
                     </a:stretch>
@@ -2435,7 +2939,6 @@
           <w:rFonts w:asciiTheme="minorBidi" w:hAnsiTheme="minorBidi"/>
           <w:sz w:val="24"/>
           <w:szCs w:val="24"/>
-          <w:rtl/>
         </w:rPr>
       </w:pPr>
       <w:r>
@@ -2472,6 +2975,61 @@
           <w:szCs w:val="24"/>
           <w:rtl/>
         </w:rPr>
+        <w:drawing>
+          <wp:inline distT="0" distB="0" distL="0" distR="0" wp14:anchorId="5DDC24F8" wp14:editId="62916683">
+            <wp:extent cx="5274310" cy="2168525"/>
+            <wp:effectExtent l="0" t="0" r="2540" b="3175"/>
+            <wp:docPr id="169852045" name="Picture 1" descr="A screenshot of a computer&#10;&#10;Description automatically generated"/>
+            <wp:cNvGraphicFramePr>
+              <a:graphicFrameLocks xmlns:a="http://schemas.openxmlformats.org/drawingml/2006/main" noChangeAspect="1"/>
+            </wp:cNvGraphicFramePr>
+            <a:graphic xmlns:a="http://schemas.openxmlformats.org/drawingml/2006/main">
+              <a:graphicData uri="http://schemas.openxmlformats.org/drawingml/2006/picture">
+                <pic:pic xmlns:pic="http://schemas.openxmlformats.org/drawingml/2006/picture">
+                  <pic:nvPicPr>
+                    <pic:cNvPr id="169852045" name="Picture 1" descr="A screenshot of a computer&#10;&#10;Description automatically generated"/>
+                    <pic:cNvPicPr/>
+                  </pic:nvPicPr>
+                  <pic:blipFill>
+                    <a:blip r:embed="rId25"/>
+                    <a:stretch>
+                      <a:fillRect/>
+                    </a:stretch>
+                  </pic:blipFill>
+                  <pic:spPr>
+                    <a:xfrm>
+                      <a:off x="0" y="0"/>
+                      <a:ext cx="5274310" cy="2168525"/>
+                    </a:xfrm>
+                    <a:prstGeom prst="rect">
+                      <a:avLst/>
+                    </a:prstGeom>
+                  </pic:spPr>
+                </pic:pic>
+              </a:graphicData>
+            </a:graphic>
+          </wp:inline>
+        </w:drawing>
+      </w:r>
+    </w:p>
+    <w:p>
+      <w:pPr>
+        <w:rPr>
+          <w:rFonts w:asciiTheme="minorBidi" w:hAnsiTheme="minorBidi"/>
+          <w:sz w:val="24"/>
+          <w:szCs w:val="24"/>
+          <w:rtl/>
+        </w:rPr>
+      </w:pPr>
+      <w:r>
+        <w:rPr>
+          <w:rFonts w:asciiTheme="minorBidi" w:hAnsiTheme="minorBidi" w:cs="Arial"/>
+          <w:noProof/>
+          <w:sz w:val="24"/>
+          <w:szCs w:val="24"/>
+          <w:rtl/>
+        </w:rPr>
+        <w:lastRenderedPageBreak/>
         <w:drawing>
           <wp:inline distT="0" distB="0" distL="0" distR="0" wp14:anchorId="51F1B4CB" wp14:editId="3D12CB25">
             <wp:extent cx="5274310" cy="2359660"/>
@@ -2488,7 +3046,7 @@
                     <pic:cNvPicPr/>
                   </pic:nvPicPr>
                   <pic:blipFill>
-                    <a:blip r:embed="rId16"/>
+                    <a:blip r:embed="rId26"/>
                     <a:stretch>
                       <a:fillRect/>
                     </a:stretch>
@@ -2525,7 +3083,6 @@
           <w:rFonts w:asciiTheme="minorBidi" w:hAnsiTheme="minorBidi"/>
           <w:sz w:val="24"/>
           <w:szCs w:val="24"/>
-          <w:rtl/>
         </w:rPr>
       </w:pPr>
       <w:r>
@@ -2558,6 +3115,60 @@
       <w:r>
         <w:rPr>
           <w:rFonts w:asciiTheme="minorBidi" w:hAnsiTheme="minorBidi" w:cs="Arial"/>
+          <w:sz w:val="24"/>
+          <w:szCs w:val="24"/>
+          <w:rtl/>
+        </w:rPr>
+        <w:drawing>
+          <wp:inline distT="0" distB="0" distL="0" distR="0" wp14:anchorId="2B300313" wp14:editId="6FD5D7A0">
+            <wp:extent cx="5274310" cy="2112010"/>
+            <wp:effectExtent l="0" t="0" r="2540" b="2540"/>
+            <wp:docPr id="1931266294" name="Picture 1" descr="A screenshot of a computer&#10;&#10;Description automatically generated"/>
+            <wp:cNvGraphicFramePr>
+              <a:graphicFrameLocks xmlns:a="http://schemas.openxmlformats.org/drawingml/2006/main" noChangeAspect="1"/>
+            </wp:cNvGraphicFramePr>
+            <a:graphic xmlns:a="http://schemas.openxmlformats.org/drawingml/2006/main">
+              <a:graphicData uri="http://schemas.openxmlformats.org/drawingml/2006/picture">
+                <pic:pic xmlns:pic="http://schemas.openxmlformats.org/drawingml/2006/picture">
+                  <pic:nvPicPr>
+                    <pic:cNvPr id="1931266294" name="Picture 1" descr="A screenshot of a computer&#10;&#10;Description automatically generated"/>
+                    <pic:cNvPicPr/>
+                  </pic:nvPicPr>
+                  <pic:blipFill>
+                    <a:blip r:embed="rId27"/>
+                    <a:stretch>
+                      <a:fillRect/>
+                    </a:stretch>
+                  </pic:blipFill>
+                  <pic:spPr>
+                    <a:xfrm>
+                      <a:off x="0" y="0"/>
+                      <a:ext cx="5274310" cy="2112010"/>
+                    </a:xfrm>
+                    <a:prstGeom prst="rect">
+                      <a:avLst/>
+                    </a:prstGeom>
+                  </pic:spPr>
+                </pic:pic>
+              </a:graphicData>
+            </a:graphic>
+          </wp:inline>
+        </w:drawing>
+      </w:r>
+    </w:p>
+    <w:p>
+      <w:pPr>
+        <w:rPr>
+          <w:rFonts w:asciiTheme="minorBidi" w:hAnsiTheme="minorBidi"/>
+          <w:sz w:val="24"/>
+          <w:szCs w:val="24"/>
+          <w:rtl/>
+        </w:rPr>
+      </w:pPr>
+      <w:r>
+        <w:rPr>
+          <w:rFonts w:asciiTheme="minorBidi" w:hAnsiTheme="minorBidi" w:cs="Arial"/>
+          <w:noProof/>
           <w:sz w:val="24"/>
           <w:szCs w:val="24"/>
           <w:rtl/>
@@ -2578,7 +3189,7 @@
                     <pic:cNvPicPr/>
                   </pic:nvPicPr>
                   <pic:blipFill>
-                    <a:blip r:embed="rId17"/>
+                    <a:blip r:embed="rId28"/>
                     <a:stretch>
                       <a:fillRect/>
                     </a:stretch>
@@ -2605,17 +3216,43 @@
           <w:rFonts w:asciiTheme="minorBidi" w:hAnsiTheme="minorBidi"/>
           <w:sz w:val="24"/>
           <w:szCs w:val="24"/>
-          <w:rtl/>
-        </w:rPr>
-      </w:pPr>
-    </w:p>
-    <w:p>
-      <w:pPr>
-        <w:rPr>
-          <w:rFonts w:asciiTheme="minorBidi" w:hAnsiTheme="minorBidi"/>
-          <w:sz w:val="24"/>
-          <w:szCs w:val="24"/>
-          <w:rtl/>
+        </w:rPr>
+      </w:pPr>
+    </w:p>
+    <w:p>
+      <w:pPr>
+        <w:rPr>
+          <w:rFonts w:asciiTheme="minorBidi" w:hAnsiTheme="minorBidi"/>
+          <w:sz w:val="24"/>
+          <w:szCs w:val="24"/>
+        </w:rPr>
+      </w:pPr>
+    </w:p>
+    <w:p>
+      <w:pPr>
+        <w:rPr>
+          <w:rFonts w:asciiTheme="minorBidi" w:hAnsiTheme="minorBidi"/>
+          <w:sz w:val="24"/>
+          <w:szCs w:val="24"/>
+        </w:rPr>
+      </w:pPr>
+    </w:p>
+    <w:p>
+      <w:pPr>
+        <w:rPr>
+          <w:rFonts w:asciiTheme="minorBidi" w:hAnsiTheme="minorBidi"/>
+          <w:sz w:val="24"/>
+          <w:szCs w:val="24"/>
+          <w:rtl/>
+        </w:rPr>
+      </w:pPr>
+    </w:p>
+    <w:p>
+      <w:pPr>
+        <w:rPr>
+          <w:rFonts w:asciiTheme="minorBidi" w:hAnsiTheme="minorBidi"/>
+          <w:sz w:val="24"/>
+          <w:szCs w:val="24"/>
         </w:rPr>
       </w:pPr>
       <w:r>
@@ -2640,7 +3277,7 @@
     <w:p>
       <w:pPr>
         <w:rPr>
-          <w:rFonts w:asciiTheme="minorBidi" w:hAnsiTheme="minorBidi" w:hint="cs"/>
+          <w:rFonts w:asciiTheme="minorBidi" w:hAnsiTheme="minorBidi"/>
           <w:sz w:val="24"/>
           <w:szCs w:val="24"/>
           <w:rtl/>
@@ -2649,6 +3286,60 @@
       <w:r>
         <w:rPr>
           <w:rFonts w:asciiTheme="minorBidi" w:hAnsiTheme="minorBidi" w:cs="Arial"/>
+          <w:sz w:val="24"/>
+          <w:szCs w:val="24"/>
+          <w:rtl/>
+        </w:rPr>
+        <w:drawing>
+          <wp:inline distT="0" distB="0" distL="0" distR="0" wp14:anchorId="1B15B789" wp14:editId="23556EA6">
+            <wp:extent cx="5274310" cy="2733040"/>
+            <wp:effectExtent l="0" t="0" r="2540" b="0"/>
+            <wp:docPr id="815209401" name="Picture 1" descr="A screenshot of a computer&#10;&#10;Description automatically generated"/>
+            <wp:cNvGraphicFramePr>
+              <a:graphicFrameLocks xmlns:a="http://schemas.openxmlformats.org/drawingml/2006/main" noChangeAspect="1"/>
+            </wp:cNvGraphicFramePr>
+            <a:graphic xmlns:a="http://schemas.openxmlformats.org/drawingml/2006/main">
+              <a:graphicData uri="http://schemas.openxmlformats.org/drawingml/2006/picture">
+                <pic:pic xmlns:pic="http://schemas.openxmlformats.org/drawingml/2006/picture">
+                  <pic:nvPicPr>
+                    <pic:cNvPr id="815209401" name="Picture 1" descr="A screenshot of a computer&#10;&#10;Description automatically generated"/>
+                    <pic:cNvPicPr/>
+                  </pic:nvPicPr>
+                  <pic:blipFill>
+                    <a:blip r:embed="rId29"/>
+                    <a:stretch>
+                      <a:fillRect/>
+                    </a:stretch>
+                  </pic:blipFill>
+                  <pic:spPr>
+                    <a:xfrm>
+                      <a:off x="0" y="0"/>
+                      <a:ext cx="5274310" cy="2733040"/>
+                    </a:xfrm>
+                    <a:prstGeom prst="rect">
+                      <a:avLst/>
+                    </a:prstGeom>
+                  </pic:spPr>
+                </pic:pic>
+              </a:graphicData>
+            </a:graphic>
+          </wp:inline>
+        </w:drawing>
+      </w:r>
+    </w:p>
+    <w:p>
+      <w:pPr>
+        <w:rPr>
+          <w:rFonts w:asciiTheme="minorBidi" w:hAnsiTheme="minorBidi"/>
+          <w:sz w:val="24"/>
+          <w:szCs w:val="24"/>
+          <w:rtl/>
+        </w:rPr>
+      </w:pPr>
+      <w:r>
+        <w:rPr>
+          <w:rFonts w:asciiTheme="minorBidi" w:hAnsiTheme="minorBidi" w:cs="Arial"/>
+          <w:noProof/>
           <w:sz w:val="24"/>
           <w:szCs w:val="24"/>
           <w:rtl/>
@@ -2669,7 +3360,7 @@
                     <pic:cNvPicPr/>
                   </pic:nvPicPr>
                   <pic:blipFill>
-                    <a:blip r:embed="rId18"/>
+                    <a:blip r:embed="rId30"/>
                     <a:stretch>
                       <a:fillRect/>
                     </a:stretch>

</xml_diff>